<commit_message>
Ran through part 1 coding
</commit_message>
<xml_diff>
--- a/HW 1 - Instructions.docx
+++ b/HW 1 - Instructions.docx
@@ -1,6 +1,6 @@
 
 <file path=word/document.xml><?xml version="1.0" encoding="utf-8"?>
-<w:document xmlns:wpc="http://schemas.microsoft.com/office/word/2010/wordprocessingCanvas" xmlns:cx="http://schemas.microsoft.com/office/drawing/2014/chartex" xmlns:cx1="http://schemas.microsoft.com/office/drawing/2015/9/8/chartex" xmlns:mc="http://schemas.openxmlformats.org/markup-compatibility/2006" xmlns:o="urn:schemas-microsoft-com:office:office" xmlns:r="http://schemas.openxmlformats.org/officeDocument/2006/relationships" xmlns:m="http://schemas.openxmlformats.org/officeDocument/2006/math" xmlns:v="urn:schemas-microsoft-com:vml" xmlns:wp14="http://schemas.microsoft.com/office/word/2010/wordprocessingDrawing" xmlns:wp="http://schemas.openxmlformats.org/drawingml/2006/wordprocessingDrawing" xmlns:w10="urn:schemas-microsoft-com:office:word" xmlns:w="http://schemas.openxmlformats.org/wordprocessingml/2006/main" xmlns:w14="http://schemas.microsoft.com/office/word/2010/wordml" xmlns:w15="http://schemas.microsoft.com/office/word/2012/wordml" xmlns:w16se="http://schemas.microsoft.com/office/word/2015/wordml/symex" xmlns:wpg="http://schemas.microsoft.com/office/word/2010/wordprocessingGroup" xmlns:wpi="http://schemas.microsoft.com/office/word/2010/wordprocessingInk" xmlns:wne="http://schemas.microsoft.com/office/word/2006/wordml" xmlns:wps="http://schemas.microsoft.com/office/word/2010/wordprocessingShape" mc:Ignorable="w14 w15 w16se wp14">
+<w:document xmlns:wpc="http://schemas.microsoft.com/office/word/2010/wordprocessingCanvas" xmlns:cx="http://schemas.microsoft.com/office/drawing/2014/chartex" xmlns:cx1="http://schemas.microsoft.com/office/drawing/2015/9/8/chartex" xmlns:cx2="http://schemas.microsoft.com/office/drawing/2015/10/21/chartex" xmlns:cx3="http://schemas.microsoft.com/office/drawing/2016/5/9/chartex" xmlns:cx4="http://schemas.microsoft.com/office/drawing/2016/5/10/chartex" xmlns:cx5="http://schemas.microsoft.com/office/drawing/2016/5/11/chartex" xmlns:cx6="http://schemas.microsoft.com/office/drawing/2016/5/12/chartex" xmlns:cx7="http://schemas.microsoft.com/office/drawing/2016/5/13/chartex" xmlns:cx8="http://schemas.microsoft.com/office/drawing/2016/5/14/chartex" xmlns:mc="http://schemas.openxmlformats.org/markup-compatibility/2006" xmlns:aink="http://schemas.microsoft.com/office/drawing/2016/ink" xmlns:am3d="http://schemas.microsoft.com/office/drawing/2017/model3d" xmlns:o="urn:schemas-microsoft-com:office:office" xmlns:oel="http://schemas.microsoft.com/office/2019/extlst" xmlns:r="http://schemas.openxmlformats.org/officeDocument/2006/relationships" xmlns:m="http://schemas.openxmlformats.org/officeDocument/2006/math" xmlns:v="urn:schemas-microsoft-com:vml" xmlns:wp14="http://schemas.microsoft.com/office/word/2010/wordprocessingDrawing" xmlns:wp="http://schemas.openxmlformats.org/drawingml/2006/wordprocessingDrawing" xmlns:w10="urn:schemas-microsoft-com:office:word" xmlns:w="http://schemas.openxmlformats.org/wordprocessingml/2006/main" xmlns:w14="http://schemas.microsoft.com/office/word/2010/wordml" xmlns:w15="http://schemas.microsoft.com/office/word/2012/wordml" xmlns:w16cex="http://schemas.microsoft.com/office/word/2018/wordml/cex" xmlns:w16cid="http://schemas.microsoft.com/office/word/2016/wordml/cid" xmlns:w16="http://schemas.microsoft.com/office/word/2018/wordml" xmlns:w16sdtdh="http://schemas.microsoft.com/office/word/2020/wordml/sdtdatahash" xmlns:w16se="http://schemas.microsoft.com/office/word/2015/wordml/symex" xmlns:wpg="http://schemas.microsoft.com/office/word/2010/wordprocessingGroup" xmlns:wpi="http://schemas.microsoft.com/office/word/2010/wordprocessingInk" xmlns:wne="http://schemas.microsoft.com/office/word/2006/wordml" xmlns:wps="http://schemas.microsoft.com/office/word/2010/wordprocessingShape" mc:Ignorable="w14 w15 w16se w16cid w16 w16cex w16sdtdh wp14">
   <w:body>
     <w:p>
       <w:pPr>
@@ -168,35 +168,13 @@
         <w:rPr>
           <w:rFonts w:ascii="Calibri" w:hAnsi="Calibri" w:cs="Calibri"/>
         </w:rPr>
-        <w:t xml:space="preserve">. Also included is an outline which you’re asked to follow when writing your </w:t>
-      </w:r>
-      <w:proofErr w:type="gramStart"/>
-      <w:r>
-        <w:rPr>
-          <w:rFonts w:ascii="Calibri" w:hAnsi="Calibri" w:cs="Calibri"/>
-        </w:rPr>
-        <w:t>report.</w:t>
-      </w:r>
-      <w:proofErr w:type="gramEnd"/>
-      <w:r>
-        <w:rPr>
-          <w:rFonts w:ascii="Calibri" w:hAnsi="Calibri" w:cs="Calibri"/>
-        </w:rPr>
-        <w:t xml:space="preserve"> Your submission may be written in MS Word (submitted as a .</w:t>
-      </w:r>
-      <w:proofErr w:type="spellStart"/>
-      <w:r>
-        <w:rPr>
-          <w:rFonts w:ascii="Calibri" w:hAnsi="Calibri" w:cs="Calibri"/>
-        </w:rPr>
-        <w:t>docx</w:t>
-      </w:r>
-      <w:proofErr w:type="spellEnd"/>
-      <w:r>
-        <w:rPr>
-          <w:rFonts w:ascii="Calibri" w:hAnsi="Calibri" w:cs="Calibri"/>
-        </w:rPr>
-        <w:t xml:space="preserve"> or .pdf file) or in R Markdown format.</w:t>
+        <w:t>. Also included is an outline which you’re asked to follow when writing your report.</w:t>
+      </w:r>
+      <w:r>
+        <w:rPr>
+          <w:rFonts w:ascii="Calibri" w:hAnsi="Calibri" w:cs="Calibri"/>
+        </w:rPr>
+        <w:t xml:space="preserve"> Your submission may be written in MS Word (submitted as a .docx or .pdf file) or in R Markdown format.</w:t>
       </w:r>
     </w:p>
     <w:p>
@@ -767,21 +745,7 @@
         <w:rPr>
           <w:rFonts w:ascii="Calibri" w:hAnsi="Calibri" w:cs="Calibri"/>
         </w:rPr>
-        <w:t xml:space="preserve">The </w:t>
-      </w:r>
-      <w:proofErr w:type="spellStart"/>
-      <w:r>
-        <w:rPr>
-          <w:rFonts w:ascii="Calibri" w:hAnsi="Calibri" w:cs="Calibri"/>
-        </w:rPr>
-        <w:t>shapefile</w:t>
-      </w:r>
-      <w:proofErr w:type="spellEnd"/>
-      <w:r>
-        <w:rPr>
-          <w:rFonts w:ascii="Calibri" w:hAnsi="Calibri" w:cs="Calibri"/>
-        </w:rPr>
-        <w:t xml:space="preserve"> </w:t>
+        <w:t xml:space="preserve">The shapefile </w:t>
       </w:r>
       <w:r>
         <w:rPr>
@@ -1024,7 +988,6 @@
         </w:rPr>
         <w:t xml:space="preserve">Using the </w:t>
       </w:r>
-      <w:proofErr w:type="spellStart"/>
       <w:r>
         <w:rPr>
           <w:rFonts w:ascii="Calibri" w:hAnsi="Calibri" w:cs="Calibri"/>
@@ -1032,7 +995,6 @@
         </w:rPr>
         <w:t>hist</w:t>
       </w:r>
-      <w:proofErr w:type="spellEnd"/>
       <w:r>
         <w:rPr>
           <w:rFonts w:ascii="Calibri" w:hAnsi="Calibri" w:cs="Calibri"/>
@@ -1052,21 +1014,12 @@
         </w:rPr>
         <w:t xml:space="preserve">, and </w:t>
       </w:r>
-      <w:proofErr w:type="spellStart"/>
       <w:r>
         <w:rPr>
           <w:rFonts w:ascii="Calibri" w:hAnsi="Calibri" w:cs="Calibri"/>
           <w:color w:val="0070C0"/>
         </w:rPr>
-        <w:t>sd</w:t>
-      </w:r>
-      <w:proofErr w:type="spellEnd"/>
-      <w:r>
-        <w:rPr>
-          <w:rFonts w:ascii="Calibri" w:hAnsi="Calibri" w:cs="Calibri"/>
-          <w:color w:val="0070C0"/>
-        </w:rPr>
-        <w:t xml:space="preserve"> </w:t>
+        <w:t xml:space="preserve">sd </w:t>
       </w:r>
       <w:r>
         <w:rPr>
@@ -1276,8 +1229,8 @@
       </w:tblPr>
       <w:tblGrid>
         <w:gridCol w:w="4770"/>
-        <w:gridCol w:w="990"/>
-        <w:gridCol w:w="810"/>
+        <w:gridCol w:w="1230"/>
+        <w:gridCol w:w="1181"/>
       </w:tblGrid>
       <w:tr>
         <w:trPr>
@@ -1558,15 +1511,41 @@
           </w:tcPr>
           <w:p>
             <w:pPr>
-              <w:jc w:val="center"/>
+              <w:shd w:val="clear" w:color="auto" w:fill="FFFFFF"/>
+              <w:tabs>
+                <w:tab w:val="left" w:pos="916"/>
+                <w:tab w:val="left" w:pos="1832"/>
+                <w:tab w:val="left" w:pos="2748"/>
+                <w:tab w:val="left" w:pos="3664"/>
+                <w:tab w:val="left" w:pos="4580"/>
+                <w:tab w:val="left" w:pos="5496"/>
+                <w:tab w:val="left" w:pos="6412"/>
+                <w:tab w:val="left" w:pos="7328"/>
+                <w:tab w:val="left" w:pos="8244"/>
+                <w:tab w:val="left" w:pos="9160"/>
+                <w:tab w:val="left" w:pos="10076"/>
+                <w:tab w:val="left" w:pos="10992"/>
+                <w:tab w:val="left" w:pos="11908"/>
+                <w:tab w:val="left" w:pos="12824"/>
+                <w:tab w:val="left" w:pos="13740"/>
+                <w:tab w:val="left" w:pos="14656"/>
+              </w:tabs>
               <w:rPr>
-                <w:rFonts w:ascii="Calibri" w:hAnsi="Calibri" w:cs="Calibri"/>
+                <w:rFonts w:ascii="Lucida Console" w:hAnsi="Lucida Console" w:cs="Courier New"/>
                 <w:color w:val="000000"/>
-                <w:sz w:val="22"/>
-                <w:szCs w:val="22"/>
-                <w:lang w:bidi="he-IL"/>
+                <w:sz w:val="20"/>
+                <w:szCs w:val="20"/>
               </w:rPr>
             </w:pPr>
+            <w:r>
+              <w:rPr>
+                <w:rFonts w:ascii="Lucida Console" w:hAnsi="Lucida Console" w:cs="Courier New"/>
+                <w:color w:val="000000"/>
+                <w:sz w:val="20"/>
+                <w:szCs w:val="20"/>
+              </w:rPr>
+              <w:t>66287.73</w:t>
+            </w:r>
             <w:r>
               <w:rPr>
                 <w:rFonts w:ascii="Calibri" w:hAnsi="Calibri" w:cs="Calibri"/>
@@ -1595,24 +1574,19 @@
           </w:tcPr>
           <w:p>
             <w:pPr>
-              <w:jc w:val="center"/>
+              <w:pStyle w:val="HTMLPreformatted"/>
+              <w:shd w:val="clear" w:color="auto" w:fill="FFFFFF"/>
               <w:rPr>
-                <w:rFonts w:ascii="Calibri" w:hAnsi="Calibri" w:cs="Calibri"/>
+                <w:rFonts w:ascii="Lucida Console" w:hAnsi="Lucida Console"/>
                 <w:color w:val="000000"/>
-                <w:sz w:val="22"/>
-                <w:szCs w:val="22"/>
-                <w:lang w:bidi="he-IL"/>
               </w:rPr>
             </w:pPr>
             <w:r>
               <w:rPr>
-                <w:rFonts w:ascii="Calibri" w:hAnsi="Calibri" w:cs="Calibri"/>
+                <w:rFonts w:ascii="Lucida Console" w:hAnsi="Lucida Console"/>
                 <w:color w:val="000000"/>
-                <w:sz w:val="22"/>
-                <w:szCs w:val="22"/>
-                <w:lang w:bidi="he-IL"/>
               </w:rPr>
-              <w:t> </w:t>
+              <w:t>60006.08</w:t>
             </w:r>
           </w:p>
         </w:tc>
@@ -1793,15 +1767,20 @@
           </w:tcPr>
           <w:p>
             <w:pPr>
-              <w:jc w:val="center"/>
+              <w:pStyle w:val="HTMLPreformatted"/>
+              <w:shd w:val="clear" w:color="auto" w:fill="FFFFFF"/>
               <w:rPr>
-                <w:rFonts w:ascii="Calibri" w:hAnsi="Calibri" w:cs="Calibri"/>
+                <w:rFonts w:ascii="Lucida Console" w:hAnsi="Lucida Console"/>
                 <w:color w:val="000000"/>
-                <w:sz w:val="22"/>
-                <w:szCs w:val="22"/>
-                <w:lang w:bidi="he-IL"/>
               </w:rPr>
             </w:pPr>
+            <w:r>
+              <w:rPr>
+                <w:rFonts w:ascii="Lucida Console" w:hAnsi="Lucida Console"/>
+                <w:color w:val="000000"/>
+              </w:rPr>
+              <w:t>189.7709</w:t>
+            </w:r>
             <w:r>
               <w:rPr>
                 <w:rFonts w:ascii="Calibri" w:hAnsi="Calibri" w:cs="Calibri"/>
@@ -1830,24 +1809,19 @@
           </w:tcPr>
           <w:p>
             <w:pPr>
-              <w:jc w:val="center"/>
+              <w:pStyle w:val="HTMLPreformatted"/>
+              <w:shd w:val="clear" w:color="auto" w:fill="FFFFFF"/>
               <w:rPr>
-                <w:rFonts w:ascii="Calibri" w:hAnsi="Calibri" w:cs="Calibri"/>
+                <w:rFonts w:ascii="Lucida Console" w:hAnsi="Lucida Console"/>
                 <w:color w:val="000000"/>
-                <w:sz w:val="22"/>
-                <w:szCs w:val="22"/>
-                <w:lang w:bidi="he-IL"/>
               </w:rPr>
             </w:pPr>
             <w:r>
               <w:rPr>
-                <w:rFonts w:ascii="Calibri" w:hAnsi="Calibri" w:cs="Calibri"/>
+                <w:rFonts w:ascii="Lucida Console" w:hAnsi="Lucida Console"/>
                 <w:color w:val="000000"/>
-                <w:sz w:val="22"/>
-                <w:szCs w:val="22"/>
-                <w:lang w:bidi="he-IL"/>
               </w:rPr>
-              <w:t> </w:t>
+              <w:t>164.3185</w:t>
             </w:r>
           </w:p>
         </w:tc>
@@ -1907,15 +1881,20 @@
           </w:tcPr>
           <w:p>
             <w:pPr>
-              <w:jc w:val="center"/>
+              <w:pStyle w:val="HTMLPreformatted"/>
+              <w:shd w:val="clear" w:color="auto" w:fill="FFFFFF"/>
               <w:rPr>
-                <w:rFonts w:ascii="Calibri" w:hAnsi="Calibri" w:cs="Calibri"/>
+                <w:rFonts w:ascii="Lucida Console" w:hAnsi="Lucida Console"/>
                 <w:color w:val="000000"/>
-                <w:sz w:val="22"/>
-                <w:szCs w:val="22"/>
-                <w:lang w:bidi="he-IL"/>
               </w:rPr>
             </w:pPr>
+            <w:r>
+              <w:rPr>
+                <w:rFonts w:ascii="Lucida Console" w:hAnsi="Lucida Console"/>
+                <w:color w:val="000000"/>
+              </w:rPr>
+              <w:t>16.08137</w:t>
+            </w:r>
             <w:r>
               <w:rPr>
                 <w:rFonts w:ascii="Calibri" w:hAnsi="Calibri" w:cs="Calibri"/>
@@ -1944,15 +1923,20 @@
           </w:tcPr>
           <w:p>
             <w:pPr>
-              <w:jc w:val="center"/>
+              <w:pStyle w:val="HTMLPreformatted"/>
+              <w:shd w:val="clear" w:color="auto" w:fill="FFFFFF"/>
               <w:rPr>
-                <w:rFonts w:ascii="Calibri" w:hAnsi="Calibri" w:cs="Calibri"/>
+                <w:rFonts w:ascii="Lucida Console" w:hAnsi="Lucida Console"/>
                 <w:color w:val="000000"/>
-                <w:sz w:val="22"/>
-                <w:szCs w:val="22"/>
-                <w:lang w:bidi="he-IL"/>
               </w:rPr>
             </w:pPr>
+            <w:r>
+              <w:rPr>
+                <w:rFonts w:ascii="Lucida Console" w:hAnsi="Lucida Console"/>
+                <w:color w:val="000000"/>
+              </w:rPr>
+              <w:t>17.7695</w:t>
+            </w:r>
             <w:r>
               <w:rPr>
                 <w:rFonts w:ascii="Calibri" w:hAnsi="Calibri" w:cs="Calibri"/>
@@ -2021,15 +2005,20 @@
           </w:tcPr>
           <w:p>
             <w:pPr>
-              <w:jc w:val="center"/>
+              <w:pStyle w:val="HTMLPreformatted"/>
+              <w:shd w:val="clear" w:color="auto" w:fill="FFFFFF"/>
               <w:rPr>
-                <w:rFonts w:ascii="Calibri" w:hAnsi="Calibri" w:cs="Calibri"/>
+                <w:rFonts w:ascii="Lucida Console" w:hAnsi="Lucida Console"/>
                 <w:color w:val="000000"/>
-                <w:sz w:val="22"/>
-                <w:szCs w:val="22"/>
-                <w:lang w:bidi="he-IL"/>
               </w:rPr>
             </w:pPr>
+            <w:r>
+              <w:rPr>
+                <w:rFonts w:ascii="Lucida Console" w:hAnsi="Lucida Console"/>
+                <w:color w:val="000000"/>
+              </w:rPr>
+              <w:t>11.28853</w:t>
+            </w:r>
             <w:r>
               <w:rPr>
                 <w:rFonts w:ascii="Calibri" w:hAnsi="Calibri" w:cs="Calibri"/>
@@ -2058,15 +2047,20 @@
           </w:tcPr>
           <w:p>
             <w:pPr>
-              <w:jc w:val="center"/>
+              <w:pStyle w:val="HTMLPreformatted"/>
+              <w:shd w:val="clear" w:color="auto" w:fill="FFFFFF"/>
               <w:rPr>
-                <w:rFonts w:ascii="Calibri" w:hAnsi="Calibri" w:cs="Calibri"/>
+                <w:rFonts w:ascii="Lucida Console" w:hAnsi="Lucida Console"/>
                 <w:color w:val="000000"/>
-                <w:sz w:val="22"/>
-                <w:szCs w:val="22"/>
-                <w:lang w:bidi="he-IL"/>
               </w:rPr>
             </w:pPr>
+            <w:r>
+              <w:rPr>
+                <w:rFonts w:ascii="Lucida Console" w:hAnsi="Lucida Console"/>
+                <w:color w:val="000000"/>
+              </w:rPr>
+              <w:t>9.62847</w:t>
+            </w:r>
             <w:r>
               <w:rPr>
                 <w:rFonts w:ascii="Calibri" w:hAnsi="Calibri" w:cs="Calibri"/>
@@ -2135,24 +2129,19 @@
           </w:tcPr>
           <w:p>
             <w:pPr>
-              <w:jc w:val="center"/>
+              <w:pStyle w:val="HTMLPreformatted"/>
+              <w:shd w:val="clear" w:color="auto" w:fill="FFFFFF"/>
               <w:rPr>
-                <w:rFonts w:ascii="Calibri" w:hAnsi="Calibri" w:cs="Calibri"/>
+                <w:rFonts w:ascii="Lucida Console" w:hAnsi="Lucida Console"/>
                 <w:color w:val="000000"/>
-                <w:sz w:val="22"/>
-                <w:szCs w:val="22"/>
-                <w:lang w:bidi="he-IL"/>
               </w:rPr>
             </w:pPr>
             <w:r>
               <w:rPr>
-                <w:rFonts w:ascii="Calibri" w:hAnsi="Calibri" w:cs="Calibri"/>
+                <w:rFonts w:ascii="Lucida Console" w:hAnsi="Lucida Console"/>
                 <w:color w:val="000000"/>
-                <w:sz w:val="22"/>
-                <w:szCs w:val="22"/>
-                <w:lang w:bidi="he-IL"/>
               </w:rPr>
-              <w:t> </w:t>
+              <w:t>9.226473</w:t>
             </w:r>
           </w:p>
         </w:tc>
@@ -2172,24 +2161,19 @@
           </w:tcPr>
           <w:p>
             <w:pPr>
-              <w:jc w:val="center"/>
+              <w:pStyle w:val="HTMLPreformatted"/>
+              <w:shd w:val="clear" w:color="auto" w:fill="FFFFFF"/>
               <w:rPr>
-                <w:rFonts w:ascii="Calibri" w:hAnsi="Calibri" w:cs="Calibri"/>
+                <w:rFonts w:ascii="Lucida Console" w:hAnsi="Lucida Console"/>
                 <w:color w:val="000000"/>
-                <w:sz w:val="22"/>
-                <w:szCs w:val="22"/>
-                <w:lang w:bidi="he-IL"/>
               </w:rPr>
             </w:pPr>
             <w:r>
               <w:rPr>
-                <w:rFonts w:ascii="Calibri" w:hAnsi="Calibri" w:cs="Calibri"/>
+                <w:rFonts w:ascii="Lucida Console" w:hAnsi="Lucida Console"/>
                 <w:color w:val="000000"/>
-                <w:sz w:val="22"/>
-                <w:szCs w:val="22"/>
-                <w:lang w:bidi="he-IL"/>
               </w:rPr>
-              <w:t> </w:t>
+              <w:t>13.24925</w:t>
             </w:r>
           </w:p>
         </w:tc>
@@ -2534,7 +2518,6 @@
         </w:rPr>
         <w:t xml:space="preserve"> zero values, use the </w:t>
       </w:r>
-      <w:proofErr w:type="gramStart"/>
       <w:r>
         <w:rPr>
           <w:rFonts w:ascii="Calibri" w:hAnsi="Calibri" w:cs="Calibri"/>
@@ -2549,16 +2532,7 @@
           <w:b/>
           <w:iCs/>
         </w:rPr>
-        <w:t>(</w:t>
-      </w:r>
-      <w:proofErr w:type="gramEnd"/>
-      <w:r>
-        <w:rPr>
-          <w:rFonts w:ascii="Calibri" w:hAnsi="Calibri" w:cs="Calibri"/>
-          <w:b/>
-          <w:iCs/>
-        </w:rPr>
-        <w:t>1</w:t>
+        <w:t>(1</w:t>
       </w:r>
       <w:r>
         <w:rPr>
@@ -2660,35 +2634,7 @@
         <w:rPr>
           <w:rFonts w:ascii="Calibri" w:hAnsi="Calibri" w:cs="Calibri"/>
         </w:rPr>
-        <w:t xml:space="preserve">you may simply print the screen (Ctrl + </w:t>
-      </w:r>
-      <w:proofErr w:type="spellStart"/>
-      <w:r>
-        <w:rPr>
-          <w:rFonts w:ascii="Calibri" w:hAnsi="Calibri" w:cs="Calibri"/>
-        </w:rPr>
-        <w:t>Prt</w:t>
-      </w:r>
-      <w:proofErr w:type="spellEnd"/>
-      <w:r>
-        <w:rPr>
-          <w:rFonts w:ascii="Calibri" w:hAnsi="Calibri" w:cs="Calibri"/>
-        </w:rPr>
-        <w:t xml:space="preserve"> </w:t>
-      </w:r>
-      <w:proofErr w:type="spellStart"/>
-      <w:r>
-        <w:rPr>
-          <w:rFonts w:ascii="Calibri" w:hAnsi="Calibri" w:cs="Calibri"/>
-        </w:rPr>
-        <w:t>Scn</w:t>
-      </w:r>
-      <w:proofErr w:type="spellEnd"/>
-      <w:r>
-        <w:rPr>
-          <w:rFonts w:ascii="Calibri" w:hAnsi="Calibri" w:cs="Calibri"/>
-        </w:rPr>
-        <w:t xml:space="preserve">), and paste </w:t>
+        <w:t xml:space="preserve">you may simply print the screen (Ctrl + Prt Scn), and paste </w:t>
       </w:r>
       <w:r>
         <w:rPr>
@@ -3086,16 +3032,8 @@
         <w:rPr>
           <w:rFonts w:ascii="Calibri" w:hAnsi="Calibri" w:cs="Calibri"/>
         </w:rPr>
-        <w:t xml:space="preserve">Use </w:t>
-      </w:r>
-      <w:proofErr w:type="gramStart"/>
-      <w:r>
-        <w:rPr>
-          <w:rFonts w:ascii="Calibri" w:hAnsi="Calibri" w:cs="Calibri"/>
-        </w:rPr>
-        <w:t xml:space="preserve">the </w:t>
-      </w:r>
-      <w:proofErr w:type="spellStart"/>
+        <w:t xml:space="preserve">Use the </w:t>
+      </w:r>
       <w:r>
         <w:rPr>
           <w:rFonts w:ascii="Calibri" w:hAnsi="Calibri" w:cs="Calibri"/>
@@ -3103,8 +3041,6 @@
         </w:rPr>
         <w:t>cor</w:t>
       </w:r>
-      <w:proofErr w:type="spellEnd"/>
-      <w:proofErr w:type="gramEnd"/>
       <w:r>
         <w:rPr>
           <w:rFonts w:ascii="Calibri" w:hAnsi="Calibri" w:cs="Calibri"/>
@@ -3248,35 +3184,7 @@
         <w:rPr>
           <w:rFonts w:ascii="Calibri" w:hAnsi="Calibri" w:cs="Calibri"/>
         </w:rPr>
-        <w:t xml:space="preserve">you may simply print the screen (Ctrl + </w:t>
-      </w:r>
-      <w:proofErr w:type="spellStart"/>
-      <w:r>
-        <w:rPr>
-          <w:rFonts w:ascii="Calibri" w:hAnsi="Calibri" w:cs="Calibri"/>
-        </w:rPr>
-        <w:t>Prt</w:t>
-      </w:r>
-      <w:proofErr w:type="spellEnd"/>
-      <w:r>
-        <w:rPr>
-          <w:rFonts w:ascii="Calibri" w:hAnsi="Calibri" w:cs="Calibri"/>
-        </w:rPr>
-        <w:t xml:space="preserve"> </w:t>
-      </w:r>
-      <w:proofErr w:type="spellStart"/>
-      <w:r>
-        <w:rPr>
-          <w:rFonts w:ascii="Calibri" w:hAnsi="Calibri" w:cs="Calibri"/>
-        </w:rPr>
-        <w:t>Scrn</w:t>
-      </w:r>
-      <w:proofErr w:type="spellEnd"/>
-      <w:r>
-        <w:rPr>
-          <w:rFonts w:ascii="Calibri" w:hAnsi="Calibri" w:cs="Calibri"/>
-        </w:rPr>
-        <w:t xml:space="preserve">), </w:t>
+        <w:t xml:space="preserve">you may simply print the screen (Ctrl + Prt Scrn), </w:t>
       </w:r>
       <w:r>
         <w:rPr>
@@ -3322,21 +3230,7 @@
         <w:rPr>
           <w:rFonts w:ascii="Calibri" w:hAnsi="Calibri" w:cs="Calibri"/>
         </w:rPr>
-        <w:t xml:space="preserve">Note whether you observe severe </w:t>
-      </w:r>
-      <w:proofErr w:type="spellStart"/>
-      <w:r>
-        <w:rPr>
-          <w:rFonts w:ascii="Calibri" w:hAnsi="Calibri" w:cs="Calibri"/>
-        </w:rPr>
-        <w:t>multicollinearity</w:t>
-      </w:r>
-      <w:proofErr w:type="spellEnd"/>
-      <w:r>
-        <w:rPr>
-          <w:rFonts w:ascii="Calibri" w:hAnsi="Calibri" w:cs="Calibri"/>
-        </w:rPr>
-        <w:t>, and whether it’s appropriate to include all 4 variables as predictors.</w:t>
+        <w:t>Note whether you observe severe multicollinearity, and whether it’s appropriate to include all 4 variables as predictors.</w:t>
       </w:r>
     </w:p>
     <w:p>
@@ -3358,21 +3252,7 @@
         <w:rPr>
           <w:rFonts w:ascii="Calibri" w:hAnsi="Calibri" w:cs="Calibri"/>
         </w:rPr>
-        <w:t xml:space="preserve">Keep in mind that when you look at </w:t>
-      </w:r>
-      <w:proofErr w:type="spellStart"/>
-      <w:r>
-        <w:rPr>
-          <w:rFonts w:ascii="Calibri" w:hAnsi="Calibri" w:cs="Calibri"/>
-        </w:rPr>
-        <w:t>multicollinearity</w:t>
-      </w:r>
-      <w:proofErr w:type="spellEnd"/>
-      <w:r>
-        <w:rPr>
-          <w:rFonts w:ascii="Calibri" w:hAnsi="Calibri" w:cs="Calibri"/>
-        </w:rPr>
-        <w:t xml:space="preserve">, you shouldn’t be including the dependent variable in the correlation matrix – that is, in a good predictive model, you want the correlation between each predictor and the dependent variable to be strong, and that’s not an issue. </w:t>
+        <w:t xml:space="preserve">Keep in mind that when you look at multicollinearity, you shouldn’t be including the dependent variable in the correlation matrix – that is, in a good predictive model, you want the correlation between each predictor and the dependent variable to be strong, and that’s not an issue. </w:t>
       </w:r>
     </w:p>
     <w:p>
@@ -3405,7 +3285,6 @@
         </w:rPr>
         <w:t xml:space="preserve">use the </w:t>
       </w:r>
-      <w:proofErr w:type="spellStart"/>
       <w:r>
         <w:rPr>
           <w:rFonts w:ascii="Calibri" w:hAnsi="Calibri" w:cs="Calibri"/>
@@ -3413,14 +3292,12 @@
         </w:rPr>
         <w:t>readOGR</w:t>
       </w:r>
-      <w:proofErr w:type="spellEnd"/>
       <w:r>
         <w:rPr>
           <w:rFonts w:ascii="Calibri" w:hAnsi="Calibri" w:cs="Calibri"/>
         </w:rPr>
         <w:t xml:space="preserve"> command in the </w:t>
       </w:r>
-      <w:proofErr w:type="spellStart"/>
       <w:r>
         <w:rPr>
           <w:rFonts w:ascii="Calibri" w:hAnsi="Calibri" w:cs="Calibri"/>
@@ -3428,7 +3305,6 @@
         </w:rPr>
         <w:t>rgdal</w:t>
       </w:r>
-      <w:proofErr w:type="spellEnd"/>
       <w:r>
         <w:rPr>
           <w:rFonts w:ascii="Calibri" w:hAnsi="Calibri" w:cs="Calibri"/>
@@ -3451,21 +3327,7 @@
         <w:rPr>
           <w:rFonts w:ascii="Calibri" w:hAnsi="Calibri" w:cs="Calibri"/>
         </w:rPr>
-        <w:t xml:space="preserve">import the </w:t>
-      </w:r>
-      <w:proofErr w:type="spellStart"/>
-      <w:r>
-        <w:rPr>
-          <w:rFonts w:ascii="Calibri" w:hAnsi="Calibri" w:cs="Calibri"/>
-        </w:rPr>
-        <w:t>shapefile</w:t>
-      </w:r>
-      <w:proofErr w:type="spellEnd"/>
-      <w:r>
-        <w:rPr>
-          <w:rFonts w:ascii="Calibri" w:hAnsi="Calibri" w:cs="Calibri"/>
-        </w:rPr>
-        <w:t xml:space="preserve"> and </w:t>
+        <w:t xml:space="preserve">import the shapefile and </w:t>
       </w:r>
       <w:r>
         <w:rPr>
@@ -3756,21 +3618,7 @@
         <w:rPr>
           <w:rFonts w:ascii="Calibri" w:hAnsi="Calibri" w:cs="Calibri"/>
         </w:rPr>
-        <w:t xml:space="preserve">Assuming there’s no severe </w:t>
-      </w:r>
-      <w:proofErr w:type="spellStart"/>
-      <w:r>
-        <w:rPr>
-          <w:rFonts w:ascii="Calibri" w:hAnsi="Calibri" w:cs="Calibri"/>
-        </w:rPr>
-        <w:t>multicollinearity</w:t>
-      </w:r>
-      <w:proofErr w:type="spellEnd"/>
-      <w:r>
-        <w:rPr>
-          <w:rFonts w:ascii="Calibri" w:hAnsi="Calibri" w:cs="Calibri"/>
-        </w:rPr>
-        <w:t>, u</w:t>
+        <w:t>Assuming there’s no severe multicollinearity, u</w:t>
       </w:r>
       <w:r>
         <w:rPr>
@@ -3896,7 +3744,6 @@
         </w:rPr>
         <w:t xml:space="preserve"> and </w:t>
       </w:r>
-      <w:proofErr w:type="spellStart"/>
       <w:r>
         <w:rPr>
           <w:rFonts w:ascii="Calibri" w:hAnsi="Calibri" w:cs="Calibri"/>
@@ -3904,7 +3751,6 @@
         </w:rPr>
         <w:t>anova</w:t>
       </w:r>
-      <w:proofErr w:type="spellEnd"/>
       <w:r>
         <w:rPr>
           <w:rFonts w:ascii="Calibri" w:hAnsi="Calibri" w:cs="Calibri"/>
@@ -3923,7 +3769,6 @@
         </w:rPr>
         <w:t xml:space="preserve"> The only thing you should be looking at in the output from the </w:t>
       </w:r>
-      <w:proofErr w:type="spellStart"/>
       <w:r>
         <w:rPr>
           <w:rFonts w:ascii="Calibri" w:hAnsi="Calibri" w:cs="Calibri"/>
@@ -3931,7 +3776,6 @@
         </w:rPr>
         <w:t>anova</w:t>
       </w:r>
-      <w:proofErr w:type="spellEnd"/>
       <w:r>
         <w:rPr>
           <w:rFonts w:ascii="Calibri" w:hAnsi="Calibri" w:cs="Calibri"/>
@@ -3951,8 +3795,6 @@
         </w:rPr>
         <w:t xml:space="preserve">any of </w:t>
       </w:r>
-      <w:bookmarkStart w:id="2" w:name="_GoBack"/>
-      <w:bookmarkEnd w:id="2"/>
       <w:r>
         <w:rPr>
           <w:rFonts w:ascii="Calibri" w:hAnsi="Calibri" w:cs="Calibri"/>
@@ -4010,21 +3852,12 @@
         </w:rPr>
         <w:t xml:space="preserve">and </w:t>
       </w:r>
-      <w:proofErr w:type="spellStart"/>
       <w:r>
         <w:rPr>
           <w:rFonts w:ascii="Calibri" w:hAnsi="Calibri" w:cs="Calibri"/>
           <w:color w:val="0070C0"/>
         </w:rPr>
-        <w:t>rstandard</w:t>
-      </w:r>
-      <w:proofErr w:type="spellEnd"/>
-      <w:r>
-        <w:rPr>
-          <w:rFonts w:ascii="Calibri" w:hAnsi="Calibri" w:cs="Calibri"/>
-          <w:color w:val="0070C0"/>
-        </w:rPr>
-        <w:t xml:space="preserve"> </w:t>
+        <w:t xml:space="preserve">rstandard </w:t>
       </w:r>
       <w:r>
         <w:rPr>
@@ -4158,7 +3991,6 @@
         </w:rPr>
         <w:t xml:space="preserve">and </w:t>
       </w:r>
-      <w:proofErr w:type="spellStart"/>
       <w:r>
         <w:rPr>
           <w:rFonts w:ascii="Calibri" w:hAnsi="Calibri" w:cs="Calibri"/>
@@ -4166,7 +3998,6 @@
         </w:rPr>
         <w:t>step$anova</w:t>
       </w:r>
-      <w:proofErr w:type="spellEnd"/>
       <w:r>
         <w:rPr>
           <w:rFonts w:ascii="Calibri" w:hAnsi="Calibri" w:cs="Calibri"/>
@@ -4202,21 +4033,7 @@
         <w:rPr>
           <w:rFonts w:ascii="Calibri" w:hAnsi="Calibri" w:cs="Calibri"/>
         </w:rPr>
-        <w:t xml:space="preserve">to run stepwise regression and determine the best model based on the </w:t>
-      </w:r>
-      <w:proofErr w:type="spellStart"/>
-      <w:r>
-        <w:rPr>
-          <w:rFonts w:ascii="Calibri" w:hAnsi="Calibri" w:cs="Calibri"/>
-        </w:rPr>
-        <w:t>Akaike</w:t>
-      </w:r>
-      <w:proofErr w:type="spellEnd"/>
-      <w:r>
-        <w:rPr>
-          <w:rFonts w:ascii="Calibri" w:hAnsi="Calibri" w:cs="Calibri"/>
-        </w:rPr>
-        <w:t xml:space="preserve"> Information Criterion. </w:t>
+        <w:t xml:space="preserve">to run stepwise regression and determine the best model based on the Akaike Information Criterion. </w:t>
       </w:r>
       <w:r>
         <w:rPr>
@@ -4224,7 +4041,6 @@
         </w:rPr>
         <w:t xml:space="preserve">Take a screenshot of the </w:t>
       </w:r>
-      <w:proofErr w:type="spellStart"/>
       <w:r>
         <w:rPr>
           <w:rFonts w:ascii="Calibri" w:hAnsi="Calibri" w:cs="Calibri"/>
@@ -4232,7 +4048,6 @@
         </w:rPr>
         <w:t>step$anova</w:t>
       </w:r>
-      <w:proofErr w:type="spellEnd"/>
       <w:r>
         <w:rPr>
           <w:rFonts w:ascii="Calibri" w:hAnsi="Calibri" w:cs="Calibri"/>
@@ -4318,7 +4133,6 @@
         </w:rPr>
         <w:t xml:space="preserve">the </w:t>
       </w:r>
-      <w:proofErr w:type="spellStart"/>
       <w:r>
         <w:rPr>
           <w:rFonts w:ascii="Calibri" w:hAnsi="Calibri" w:cs="Calibri"/>
@@ -4326,7 +4140,6 @@
         </w:rPr>
         <w:t>CVlm</w:t>
       </w:r>
-      <w:proofErr w:type="spellEnd"/>
       <w:r>
         <w:rPr>
           <w:rFonts w:ascii="Calibri" w:hAnsi="Calibri" w:cs="Calibri"/>
@@ -4505,21 +4318,12 @@
         </w:rPr>
         <w:t xml:space="preserve"> that you saved using the </w:t>
       </w:r>
-      <w:proofErr w:type="spellStart"/>
       <w:r>
         <w:rPr>
           <w:rFonts w:ascii="Calibri" w:hAnsi="Calibri" w:cs="Calibri"/>
           <w:color w:val="0070C0"/>
         </w:rPr>
-        <w:t>rstandard</w:t>
-      </w:r>
-      <w:proofErr w:type="spellEnd"/>
-      <w:r>
-        <w:rPr>
-          <w:rFonts w:ascii="Calibri" w:hAnsi="Calibri" w:cs="Calibri"/>
-          <w:color w:val="0070C0"/>
-        </w:rPr>
-        <w:t xml:space="preserve"> </w:t>
+        <w:t xml:space="preserve">rstandard </w:t>
       </w:r>
       <w:r>
         <w:rPr>
@@ -4809,23 +4613,7 @@
           <w:rFonts w:ascii="Calibri" w:hAnsi="Calibri" w:cs="Calibri"/>
           <w:u w:val="single"/>
         </w:rPr>
-        <w:t xml:space="preserve">Results (this is output from </w:t>
-      </w:r>
-      <w:proofErr w:type="spellStart"/>
-      <w:r>
-        <w:rPr>
-          <w:rFonts w:ascii="Calibri" w:hAnsi="Calibri" w:cs="Calibri"/>
-          <w:u w:val="single"/>
-        </w:rPr>
-        <w:t>GeoDa</w:t>
-      </w:r>
-      <w:proofErr w:type="spellEnd"/>
-      <w:r>
-        <w:rPr>
-          <w:rFonts w:ascii="Calibri" w:hAnsi="Calibri" w:cs="Calibri"/>
-          <w:u w:val="single"/>
-        </w:rPr>
-        <w:t>, and uses a different dataset, but the idea is the same)</w:t>
+        <w:t>Results (this is output from GeoDa, and uses a different dataset, but the idea is the same)</w:t>
       </w:r>
     </w:p>
     <w:p>
@@ -4929,7 +4717,6 @@
         </w:rPr>
         <w:t xml:space="preserve">Mean dependent </w:t>
       </w:r>
-      <w:proofErr w:type="spellStart"/>
       <w:proofErr w:type="gramStart"/>
       <w:r>
         <w:rPr>
@@ -4937,16 +4724,7 @@
           <w:sz w:val="16"/>
           <w:szCs w:val="16"/>
         </w:rPr>
-        <w:t>var</w:t>
-      </w:r>
-      <w:proofErr w:type="spellEnd"/>
-      <w:r>
-        <w:rPr>
-          <w:rFonts w:ascii="Courier New" w:hAnsi="Courier New" w:cs="Courier New"/>
-          <w:sz w:val="16"/>
-          <w:szCs w:val="16"/>
-        </w:rPr>
-        <w:t xml:space="preserve">  :</w:t>
+        <w:t>var  :</w:t>
       </w:r>
       <w:proofErr w:type="gramEnd"/>
       <w:r>
@@ -4986,7 +4764,6 @@
         </w:rPr>
         <w:t xml:space="preserve">S.D. dependent </w:t>
       </w:r>
-      <w:proofErr w:type="spellStart"/>
       <w:proofErr w:type="gramStart"/>
       <w:r>
         <w:rPr>
@@ -4994,16 +4771,7 @@
           <w:sz w:val="16"/>
           <w:szCs w:val="16"/>
         </w:rPr>
-        <w:t>var</w:t>
-      </w:r>
-      <w:proofErr w:type="spellEnd"/>
-      <w:r>
-        <w:rPr>
-          <w:rFonts w:ascii="Courier New" w:hAnsi="Courier New" w:cs="Courier New"/>
-          <w:sz w:val="16"/>
-          <w:szCs w:val="16"/>
-        </w:rPr>
-        <w:t xml:space="preserve">  :</w:t>
+        <w:t>var  :</w:t>
       </w:r>
       <w:proofErr w:type="gramEnd"/>
       <w:r>
@@ -5070,7 +4838,7 @@
           <w:sz w:val="16"/>
           <w:szCs w:val="16"/>
         </w:rPr>
-        <w:t xml:space="preserve">R-squared           :    </w:t>
+        <w:t xml:space="preserve">R-squared         </w:t>
       </w:r>
       <w:proofErr w:type="gramStart"/>
       <w:r>
@@ -5079,7 +4847,7 @@
           <w:sz w:val="16"/>
           <w:szCs w:val="16"/>
         </w:rPr>
-        <w:t>0.252898  F</w:t>
+        <w:t xml:space="preserve">  :</w:t>
       </w:r>
       <w:proofErr w:type="gramEnd"/>
       <w:r>
@@ -5088,7 +4856,7 @@
           <w:sz w:val="16"/>
           <w:szCs w:val="16"/>
         </w:rPr>
-        <w:t xml:space="preserve">-statistic           :     145.134 </w:t>
+        <w:t xml:space="preserve">    0.252898  F-statistic           :     145.134 </w:t>
       </w:r>
     </w:p>
     <w:p>
@@ -5127,25 +4895,7 @@
           <w:sz w:val="16"/>
           <w:szCs w:val="16"/>
         </w:rPr>
-        <w:t xml:space="preserve">    0.251155  </w:t>
-      </w:r>
-      <w:proofErr w:type="spellStart"/>
-      <w:r>
-        <w:rPr>
-          <w:rFonts w:ascii="Courier New" w:hAnsi="Courier New" w:cs="Courier New"/>
-          <w:sz w:val="16"/>
-          <w:szCs w:val="16"/>
-        </w:rPr>
-        <w:t>Prob</w:t>
-      </w:r>
-      <w:proofErr w:type="spellEnd"/>
-      <w:r>
-        <w:rPr>
-          <w:rFonts w:ascii="Courier New" w:hAnsi="Courier New" w:cs="Courier New"/>
-          <w:sz w:val="16"/>
-          <w:szCs w:val="16"/>
-        </w:rPr>
-        <w:t xml:space="preserve">(F-statistic)     :           0 </w:t>
+        <w:t xml:space="preserve">    0.251155  Prob(F-statistic)     :           0 </w:t>
       </w:r>
     </w:p>
     <w:p>
@@ -5166,7 +4916,7 @@
           <w:sz w:val="16"/>
           <w:szCs w:val="16"/>
         </w:rPr>
-        <w:t>Sum squared residual</w:t>
+        <w:t>Sum squared residual:3.41152e+</w:t>
       </w:r>
       <w:proofErr w:type="gramStart"/>
       <w:r>
@@ -5175,7 +4925,7 @@
           <w:sz w:val="16"/>
           <w:szCs w:val="16"/>
         </w:rPr>
-        <w:t>:3.41152e</w:t>
+        <w:t>011  Log</w:t>
       </w:r>
       <w:proofErr w:type="gramEnd"/>
       <w:r>
@@ -5184,7 +4934,7 @@
           <w:sz w:val="16"/>
           <w:szCs w:val="16"/>
         </w:rPr>
-        <w:t xml:space="preserve">+011  Log likelihood        :    -18871.3 </w:t>
+        <w:t xml:space="preserve"> likelihood        :    -18871.3 </w:t>
       </w:r>
     </w:p>
     <w:p>
@@ -5205,7 +4955,7 @@
           <w:sz w:val="16"/>
           <w:szCs w:val="16"/>
         </w:rPr>
-        <w:t xml:space="preserve">Sigma-square        </w:t>
+        <w:t>Sigma-square        :1.98922e+</w:t>
       </w:r>
       <w:proofErr w:type="gramStart"/>
       <w:r>
@@ -5214,27 +4964,9 @@
           <w:sz w:val="16"/>
           <w:szCs w:val="16"/>
         </w:rPr>
-        <w:t>:1.98922e</w:t>
+        <w:t>008  Akaike</w:t>
       </w:r>
       <w:proofErr w:type="gramEnd"/>
-      <w:r>
-        <w:rPr>
-          <w:rFonts w:ascii="Courier New" w:hAnsi="Courier New" w:cs="Courier New"/>
-          <w:sz w:val="16"/>
-          <w:szCs w:val="16"/>
-        </w:rPr>
-        <w:t xml:space="preserve">+008  </w:t>
-      </w:r>
-      <w:proofErr w:type="spellStart"/>
-      <w:r>
-        <w:rPr>
-          <w:rFonts w:ascii="Courier New" w:hAnsi="Courier New" w:cs="Courier New"/>
-          <w:sz w:val="16"/>
-          <w:szCs w:val="16"/>
-        </w:rPr>
-        <w:t>Akaike</w:t>
-      </w:r>
-      <w:proofErr w:type="spellEnd"/>
       <w:r>
         <w:rPr>
           <w:rFonts w:ascii="Courier New" w:hAnsi="Courier New" w:cs="Courier New"/>
@@ -5301,25 +5033,7 @@
           <w:sz w:val="16"/>
           <w:szCs w:val="16"/>
         </w:rPr>
-        <w:t xml:space="preserve">Sigma-square ML     </w:t>
-      </w:r>
-      <w:proofErr w:type="gramStart"/>
-      <w:r>
-        <w:rPr>
-          <w:rFonts w:ascii="Courier New" w:hAnsi="Courier New" w:cs="Courier New"/>
-          <w:sz w:val="16"/>
-          <w:szCs w:val="16"/>
-        </w:rPr>
-        <w:t>:1.98344e</w:t>
-      </w:r>
-      <w:proofErr w:type="gramEnd"/>
-      <w:r>
-        <w:rPr>
-          <w:rFonts w:ascii="Courier New" w:hAnsi="Courier New" w:cs="Courier New"/>
-          <w:sz w:val="16"/>
-          <w:szCs w:val="16"/>
-        </w:rPr>
-        <w:t xml:space="preserve">+008 </w:t>
+        <w:t xml:space="preserve">Sigma-square ML     :1.98344e+008 </w:t>
       </w:r>
     </w:p>
     <w:p>
@@ -5384,29 +5098,7 @@
           <w:sz w:val="16"/>
           <w:szCs w:val="16"/>
         </w:rPr>
-        <w:t xml:space="preserve">    Variable    Coefficient     </w:t>
-      </w:r>
-      <w:proofErr w:type="spellStart"/>
-      <w:r>
-        <w:rPr>
-          <w:rFonts w:ascii="Courier New" w:hAnsi="Courier New" w:cs="Courier New"/>
-          <w:b/>
-          <w:bCs/>
-          <w:sz w:val="16"/>
-          <w:szCs w:val="16"/>
-        </w:rPr>
-        <w:t>Std.Error</w:t>
-      </w:r>
-      <w:proofErr w:type="spellEnd"/>
-      <w:r>
-        <w:rPr>
-          <w:rFonts w:ascii="Courier New" w:hAnsi="Courier New" w:cs="Courier New"/>
-          <w:b/>
-          <w:bCs/>
-          <w:sz w:val="16"/>
-          <w:szCs w:val="16"/>
-        </w:rPr>
-        <w:t xml:space="preserve">    t-Statistic   Probability </w:t>
+        <w:t xml:space="preserve">    Variable    Coefficient     Std.Error    t-Statistic   Probability </w:t>
       </w:r>
     </w:p>
     <w:p>
@@ -6512,21 +6204,7 @@
         <w:rPr>
           <w:rFonts w:ascii="Calibri" w:hAnsi="Calibri" w:cs="Calibri"/>
         </w:rPr>
-        <w:t xml:space="preserve">, </w:t>
-      </w:r>
-      <w:proofErr w:type="spellStart"/>
-      <w:r>
-        <w:rPr>
-          <w:rFonts w:ascii="Calibri" w:hAnsi="Calibri" w:cs="Calibri"/>
-        </w:rPr>
-        <w:t>etc</w:t>
-      </w:r>
-      <w:proofErr w:type="spellEnd"/>
-      <w:r>
-        <w:rPr>
-          <w:rFonts w:ascii="Calibri" w:hAnsi="Calibri" w:cs="Calibri"/>
-        </w:rPr>
-        <w:t>, and describe your output.</w:t>
+        <w:t>, etc, and describe your output.</w:t>
       </w:r>
     </w:p>
     <w:p>
@@ -7686,14 +7364,7 @@
         <w:rPr>
           <w:rFonts w:ascii="Calibri" w:hAnsi="Calibri" w:cs="Calibri"/>
         </w:rPr>
-        <w:t>…</w:t>
-      </w:r>
-      <w:proofErr w:type="spellStart"/>
-      <w:r>
-        <w:rPr>
-          <w:rFonts w:ascii="Calibri" w:hAnsi="Calibri" w:cs="Calibri"/>
-        </w:rPr>
-        <w:t>x</w:t>
+        <w:t>…x</w:t>
       </w:r>
       <w:r>
         <w:rPr>
@@ -7703,7 +7374,6 @@
         </w:rPr>
         <w:t>k</w:t>
       </w:r>
-      <w:proofErr w:type="spellEnd"/>
       <w:r>
         <w:rPr>
           <w:rFonts w:ascii="Calibri" w:hAnsi="Calibri" w:cs="Calibri"/>
@@ -7812,21 +7482,7 @@
           <w:rFonts w:ascii="Calibri" w:hAnsi="Calibri" w:cs="Calibri"/>
         </w:rPr>
         <w:lastRenderedPageBreak/>
-        <w:t xml:space="preserve">State and explain regression assumptions (e.g., linearity; independence of observations; normality of residuals; homoscedasticity; no </w:t>
-      </w:r>
-      <w:proofErr w:type="spellStart"/>
-      <w:r>
-        <w:rPr>
-          <w:rFonts w:ascii="Calibri" w:hAnsi="Calibri" w:cs="Calibri"/>
-        </w:rPr>
-        <w:t>multicollinearity</w:t>
-      </w:r>
-      <w:proofErr w:type="spellEnd"/>
-      <w:r>
-        <w:rPr>
-          <w:rFonts w:ascii="Calibri" w:hAnsi="Calibri" w:cs="Calibri"/>
-        </w:rPr>
-        <w:t>)</w:t>
+        <w:t>State and explain regression assumptions (e.g., linearity; independence of observations; normality of residuals; homoscedasticity; no multicollinearity)</w:t>
       </w:r>
       <w:r>
         <w:rPr>
@@ -7887,14 +7543,7 @@
         <w:rPr>
           <w:rFonts w:ascii="Calibri" w:hAnsi="Calibri" w:cs="Calibri"/>
         </w:rPr>
-        <w:t xml:space="preserve">, </w:t>
-      </w:r>
-      <w:proofErr w:type="gramStart"/>
-      <w:r>
-        <w:rPr>
-          <w:rFonts w:ascii="Calibri" w:hAnsi="Calibri" w:cs="Calibri"/>
-        </w:rPr>
-        <w:t>β</w:t>
+        <w:t>, β</w:t>
       </w:r>
       <w:r>
         <w:rPr>
@@ -7904,18 +7553,19 @@
         </w:rPr>
         <w:t>0</w:t>
       </w:r>
-      <w:r>
-        <w:rPr>
-          <w:rFonts w:ascii="Calibri" w:hAnsi="Calibri" w:cs="Calibri"/>
-        </w:rPr>
-        <w:t xml:space="preserve"> ,</w:t>
+      <w:proofErr w:type="gramStart"/>
+      <w:r>
+        <w:rPr>
+          <w:rFonts w:ascii="Calibri" w:hAnsi="Calibri" w:cs="Calibri"/>
+        </w:rPr>
+        <w:t xml:space="preserve"> ,…</w:t>
       </w:r>
       <w:proofErr w:type="gramEnd"/>
       <w:r>
         <w:rPr>
           <w:rFonts w:ascii="Calibri" w:hAnsi="Calibri" w:cs="Calibri"/>
         </w:rPr>
-        <w:t>…, β</w:t>
+        <w:t>, β</w:t>
       </w:r>
       <w:r>
         <w:rPr>
@@ -7956,7 +7606,6 @@
         </w:rPr>
         <w:t xml:space="preserve"> (you should have already talked about β</w:t>
       </w:r>
-      <w:proofErr w:type="spellStart"/>
       <w:r>
         <w:rPr>
           <w:rFonts w:ascii="Calibri" w:hAnsi="Calibri" w:cs="Calibri"/>
@@ -7966,7 +7615,6 @@
         </w:rPr>
         <w:t>i</w:t>
       </w:r>
-      <w:proofErr w:type="spellEnd"/>
       <w:r>
         <w:rPr>
           <w:rFonts w:ascii="Calibri" w:hAnsi="Calibri" w:cs="Calibri"/>
@@ -8903,14 +8551,7 @@
         <w:rPr>
           <w:rFonts w:ascii="Calibri" w:hAnsi="Calibri" w:cs="Calibri"/>
         </w:rPr>
-        <w:t xml:space="preserve"> think will be strongly inter-correlated? That is, do you expect severe </w:t>
-      </w:r>
-      <w:proofErr w:type="spellStart"/>
-      <w:r>
-        <w:rPr>
-          <w:rFonts w:ascii="Calibri" w:hAnsi="Calibri" w:cs="Calibri"/>
-        </w:rPr>
-        <w:t>multicol</w:t>
+        <w:t xml:space="preserve"> think will be strongly inter-correlated? That is, do you expect severe multicol</w:t>
       </w:r>
       <w:r>
         <w:rPr>
@@ -8922,14 +8563,7 @@
         <w:rPr>
           <w:rFonts w:ascii="Calibri" w:hAnsi="Calibri" w:cs="Calibri"/>
         </w:rPr>
-        <w:t>inearity</w:t>
-      </w:r>
-      <w:proofErr w:type="spellEnd"/>
-      <w:r>
-        <w:rPr>
-          <w:rFonts w:ascii="Calibri" w:hAnsi="Calibri" w:cs="Calibri"/>
-        </w:rPr>
-        <w:t xml:space="preserve"> to be an issue here? </w:t>
+        <w:t xml:space="preserve">inearity to be an issue here? </w:t>
       </w:r>
       <w:r>
         <w:rPr>
@@ -9056,21 +8690,7 @@
         <w:rPr>
           <w:rFonts w:ascii="Calibri" w:hAnsi="Calibri" w:cs="Calibri"/>
         </w:rPr>
-        <w:t xml:space="preserve">re </w:t>
-      </w:r>
-      <w:proofErr w:type="spellStart"/>
-      <w:r>
-        <w:rPr>
-          <w:rFonts w:ascii="Calibri" w:hAnsi="Calibri" w:cs="Calibri"/>
-        </w:rPr>
-        <w:t>multicollinearity</w:t>
-      </w:r>
-      <w:proofErr w:type="spellEnd"/>
-      <w:r>
-        <w:rPr>
-          <w:rFonts w:ascii="Calibri" w:hAnsi="Calibri" w:cs="Calibri"/>
-        </w:rPr>
-        <w:t>.</w:t>
+        <w:t>re multicollinearity.</w:t>
       </w:r>
     </w:p>
     <w:p>
@@ -9232,21 +8852,7 @@
         <w:rPr>
           <w:rFonts w:ascii="Calibri" w:hAnsi="Calibri" w:cs="Calibri"/>
         </w:rPr>
-        <w:t xml:space="preserve">. </w:t>
-      </w:r>
-      <w:proofErr w:type="gramStart"/>
-      <w:r>
-        <w:rPr>
-          <w:rFonts w:ascii="Calibri" w:hAnsi="Calibri" w:cs="Calibri"/>
-        </w:rPr>
-        <w:t>Be</w:t>
-      </w:r>
-      <w:proofErr w:type="gramEnd"/>
-      <w:r>
-        <w:rPr>
-          <w:rFonts w:ascii="Calibri" w:hAnsi="Calibri" w:cs="Calibri"/>
-        </w:rPr>
-        <w:t xml:space="preserve"> sure that your output presents the parameter estimates (and associated standard errors, t-statistics and p-values), as well as the R</w:t>
+        <w:t>. Be sure that your output presents the parameter estimates (and associated standard errors, t-statistics and p-values), as well as the R</w:t>
       </w:r>
       <w:r>
         <w:rPr>
@@ -9302,21 +8908,7 @@
         <w:rPr>
           <w:rFonts w:ascii="Calibri" w:hAnsi="Calibri" w:cs="Calibri"/>
         </w:rPr>
-        <w:t xml:space="preserve"> in (</w:t>
-      </w:r>
-      <w:proofErr w:type="spellStart"/>
-      <w:r>
-        <w:rPr>
-          <w:rFonts w:ascii="Calibri" w:hAnsi="Calibri" w:cs="Calibri"/>
-        </w:rPr>
-        <w:t>i</w:t>
-      </w:r>
-      <w:proofErr w:type="spellEnd"/>
-      <w:r>
-        <w:rPr>
-          <w:rFonts w:ascii="Calibri" w:hAnsi="Calibri" w:cs="Calibri"/>
-        </w:rPr>
-        <w:t>) above, interpret the results as in the example included above this report outline.</w:t>
+        <w:t xml:space="preserve"> in (i) above, interpret the results as in the example included above this report outline.</w:t>
       </w:r>
     </w:p>
     <w:p>
@@ -9765,21 +9357,7 @@
         <w:rPr>
           <w:rFonts w:ascii="Calibri" w:hAnsi="Calibri" w:cs="Calibri"/>
         </w:rPr>
-        <w:t xml:space="preserve">. Do there seem to be any noticeable spatial patterns in them? That is, do they seem to be spatially </w:t>
-      </w:r>
-      <w:proofErr w:type="spellStart"/>
-      <w:r>
-        <w:rPr>
-          <w:rFonts w:ascii="Calibri" w:hAnsi="Calibri" w:cs="Calibri"/>
-        </w:rPr>
-        <w:t>autocorrelated</w:t>
-      </w:r>
-      <w:proofErr w:type="spellEnd"/>
-      <w:r>
-        <w:rPr>
-          <w:rFonts w:ascii="Calibri" w:hAnsi="Calibri" w:cs="Calibri"/>
-        </w:rPr>
-        <w:t xml:space="preserve">? </w:t>
+        <w:t xml:space="preserve">. Do there seem to be any noticeable spatial patterns in them? That is, do they seem to be spatially autocorrelated? </w:t>
       </w:r>
     </w:p>
     <w:p>
@@ -10384,7 +9962,7 @@
 </file>
 
 <file path=word/endnotes.xml><?xml version="1.0" encoding="utf-8"?>
-<w:endnotes xmlns:wpc="http://schemas.microsoft.com/office/word/2010/wordprocessingCanvas" xmlns:cx="http://schemas.microsoft.com/office/drawing/2014/chartex" xmlns:cx1="http://schemas.microsoft.com/office/drawing/2015/9/8/chartex" xmlns:mc="http://schemas.openxmlformats.org/markup-compatibility/2006" xmlns:o="urn:schemas-microsoft-com:office:office" xmlns:r="http://schemas.openxmlformats.org/officeDocument/2006/relationships" xmlns:m="http://schemas.openxmlformats.org/officeDocument/2006/math" xmlns:v="urn:schemas-microsoft-com:vml" xmlns:wp14="http://schemas.microsoft.com/office/word/2010/wordprocessingDrawing" xmlns:wp="http://schemas.openxmlformats.org/drawingml/2006/wordprocessingDrawing" xmlns:w10="urn:schemas-microsoft-com:office:word" xmlns:w="http://schemas.openxmlformats.org/wordprocessingml/2006/main" xmlns:w14="http://schemas.microsoft.com/office/word/2010/wordml" xmlns:w15="http://schemas.microsoft.com/office/word/2012/wordml" xmlns:w16se="http://schemas.microsoft.com/office/word/2015/wordml/symex" xmlns:wpg="http://schemas.microsoft.com/office/word/2010/wordprocessingGroup" xmlns:wpi="http://schemas.microsoft.com/office/word/2010/wordprocessingInk" xmlns:wne="http://schemas.microsoft.com/office/word/2006/wordml" xmlns:wps="http://schemas.microsoft.com/office/word/2010/wordprocessingShape" mc:Ignorable="w14 w15 w16se wp14">
+<w:endnotes xmlns:wpc="http://schemas.microsoft.com/office/word/2010/wordprocessingCanvas" xmlns:cx="http://schemas.microsoft.com/office/drawing/2014/chartex" xmlns:cx1="http://schemas.microsoft.com/office/drawing/2015/9/8/chartex" xmlns:cx2="http://schemas.microsoft.com/office/drawing/2015/10/21/chartex" xmlns:cx3="http://schemas.microsoft.com/office/drawing/2016/5/9/chartex" xmlns:cx4="http://schemas.microsoft.com/office/drawing/2016/5/10/chartex" xmlns:cx5="http://schemas.microsoft.com/office/drawing/2016/5/11/chartex" xmlns:cx6="http://schemas.microsoft.com/office/drawing/2016/5/12/chartex" xmlns:cx7="http://schemas.microsoft.com/office/drawing/2016/5/13/chartex" xmlns:cx8="http://schemas.microsoft.com/office/drawing/2016/5/14/chartex" xmlns:mc="http://schemas.openxmlformats.org/markup-compatibility/2006" xmlns:aink="http://schemas.microsoft.com/office/drawing/2016/ink" xmlns:am3d="http://schemas.microsoft.com/office/drawing/2017/model3d" xmlns:o="urn:schemas-microsoft-com:office:office" xmlns:oel="http://schemas.microsoft.com/office/2019/extlst" xmlns:r="http://schemas.openxmlformats.org/officeDocument/2006/relationships" xmlns:m="http://schemas.openxmlformats.org/officeDocument/2006/math" xmlns:v="urn:schemas-microsoft-com:vml" xmlns:wp14="http://schemas.microsoft.com/office/word/2010/wordprocessingDrawing" xmlns:wp="http://schemas.openxmlformats.org/drawingml/2006/wordprocessingDrawing" xmlns:w10="urn:schemas-microsoft-com:office:word" xmlns:w="http://schemas.openxmlformats.org/wordprocessingml/2006/main" xmlns:w14="http://schemas.microsoft.com/office/word/2010/wordml" xmlns:w15="http://schemas.microsoft.com/office/word/2012/wordml" xmlns:w16cex="http://schemas.microsoft.com/office/word/2018/wordml/cex" xmlns:w16cid="http://schemas.microsoft.com/office/word/2016/wordml/cid" xmlns:w16="http://schemas.microsoft.com/office/word/2018/wordml" xmlns:w16sdtdh="http://schemas.microsoft.com/office/word/2020/wordml/sdtdatahash" xmlns:w16se="http://schemas.microsoft.com/office/word/2015/wordml/symex" xmlns:wpg="http://schemas.microsoft.com/office/word/2010/wordprocessingGroup" xmlns:wpi="http://schemas.microsoft.com/office/word/2010/wordprocessingInk" xmlns:wne="http://schemas.microsoft.com/office/word/2006/wordml" xmlns:wps="http://schemas.microsoft.com/office/word/2010/wordprocessingShape" mc:Ignorable="w14 w15 w16se w16cid w16 w16cex w16sdtdh wp14">
   <w:endnote w:type="separator" w:id="-1">
     <w:p>
       <w:r>
@@ -10403,7 +9981,7 @@
 </file>
 
 <file path=word/footnotes.xml><?xml version="1.0" encoding="utf-8"?>
-<w:footnotes xmlns:wpc="http://schemas.microsoft.com/office/word/2010/wordprocessingCanvas" xmlns:cx="http://schemas.microsoft.com/office/drawing/2014/chartex" xmlns:cx1="http://schemas.microsoft.com/office/drawing/2015/9/8/chartex" xmlns:mc="http://schemas.openxmlformats.org/markup-compatibility/2006" xmlns:o="urn:schemas-microsoft-com:office:office" xmlns:r="http://schemas.openxmlformats.org/officeDocument/2006/relationships" xmlns:m="http://schemas.openxmlformats.org/officeDocument/2006/math" xmlns:v="urn:schemas-microsoft-com:vml" xmlns:wp14="http://schemas.microsoft.com/office/word/2010/wordprocessingDrawing" xmlns:wp="http://schemas.openxmlformats.org/drawingml/2006/wordprocessingDrawing" xmlns:w10="urn:schemas-microsoft-com:office:word" xmlns:w="http://schemas.openxmlformats.org/wordprocessingml/2006/main" xmlns:w14="http://schemas.microsoft.com/office/word/2010/wordml" xmlns:w15="http://schemas.microsoft.com/office/word/2012/wordml" xmlns:w16se="http://schemas.microsoft.com/office/word/2015/wordml/symex" xmlns:wpg="http://schemas.microsoft.com/office/word/2010/wordprocessingGroup" xmlns:wpi="http://schemas.microsoft.com/office/word/2010/wordprocessingInk" xmlns:wne="http://schemas.microsoft.com/office/word/2006/wordml" xmlns:wps="http://schemas.microsoft.com/office/word/2010/wordprocessingShape" mc:Ignorable="w14 w15 w16se wp14">
+<w:footnotes xmlns:wpc="http://schemas.microsoft.com/office/word/2010/wordprocessingCanvas" xmlns:cx="http://schemas.microsoft.com/office/drawing/2014/chartex" xmlns:cx1="http://schemas.microsoft.com/office/drawing/2015/9/8/chartex" xmlns:cx2="http://schemas.microsoft.com/office/drawing/2015/10/21/chartex" xmlns:cx3="http://schemas.microsoft.com/office/drawing/2016/5/9/chartex" xmlns:cx4="http://schemas.microsoft.com/office/drawing/2016/5/10/chartex" xmlns:cx5="http://schemas.microsoft.com/office/drawing/2016/5/11/chartex" xmlns:cx6="http://schemas.microsoft.com/office/drawing/2016/5/12/chartex" xmlns:cx7="http://schemas.microsoft.com/office/drawing/2016/5/13/chartex" xmlns:cx8="http://schemas.microsoft.com/office/drawing/2016/5/14/chartex" xmlns:mc="http://schemas.openxmlformats.org/markup-compatibility/2006" xmlns:aink="http://schemas.microsoft.com/office/drawing/2016/ink" xmlns:am3d="http://schemas.microsoft.com/office/drawing/2017/model3d" xmlns:o="urn:schemas-microsoft-com:office:office" xmlns:oel="http://schemas.microsoft.com/office/2019/extlst" xmlns:r="http://schemas.openxmlformats.org/officeDocument/2006/relationships" xmlns:m="http://schemas.openxmlformats.org/officeDocument/2006/math" xmlns:v="urn:schemas-microsoft-com:vml" xmlns:wp14="http://schemas.microsoft.com/office/word/2010/wordprocessingDrawing" xmlns:wp="http://schemas.openxmlformats.org/drawingml/2006/wordprocessingDrawing" xmlns:w10="urn:schemas-microsoft-com:office:word" xmlns:w="http://schemas.openxmlformats.org/wordprocessingml/2006/main" xmlns:w14="http://schemas.microsoft.com/office/word/2010/wordml" xmlns:w15="http://schemas.microsoft.com/office/word/2012/wordml" xmlns:w16cex="http://schemas.microsoft.com/office/word/2018/wordml/cex" xmlns:w16cid="http://schemas.microsoft.com/office/word/2016/wordml/cid" xmlns:w16="http://schemas.microsoft.com/office/word/2018/wordml" xmlns:w16sdtdh="http://schemas.microsoft.com/office/word/2020/wordml/sdtdatahash" xmlns:w16se="http://schemas.microsoft.com/office/word/2015/wordml/symex" xmlns:wpg="http://schemas.microsoft.com/office/word/2010/wordprocessingGroup" xmlns:wpi="http://schemas.microsoft.com/office/word/2010/wordprocessingInk" xmlns:wne="http://schemas.microsoft.com/office/word/2006/wordml" xmlns:wps="http://schemas.microsoft.com/office/word/2010/wordprocessingShape" mc:Ignorable="w14 w15 w16se w16cid w16 w16cex w16sdtdh wp14">
   <w:footnote w:type="separator" w:id="-1">
     <w:p>
       <w:r>
@@ -10422,7 +10000,7 @@
 </file>
 
 <file path=word/header1.xml><?xml version="1.0" encoding="utf-8"?>
-<w:hdr xmlns:wpc="http://schemas.microsoft.com/office/word/2010/wordprocessingCanvas" xmlns:cx="http://schemas.microsoft.com/office/drawing/2014/chartex" xmlns:cx1="http://schemas.microsoft.com/office/drawing/2015/9/8/chartex" xmlns:mc="http://schemas.openxmlformats.org/markup-compatibility/2006" xmlns:o="urn:schemas-microsoft-com:office:office" xmlns:r="http://schemas.openxmlformats.org/officeDocument/2006/relationships" xmlns:m="http://schemas.openxmlformats.org/officeDocument/2006/math" xmlns:v="urn:schemas-microsoft-com:vml" xmlns:wp14="http://schemas.microsoft.com/office/word/2010/wordprocessingDrawing" xmlns:wp="http://schemas.openxmlformats.org/drawingml/2006/wordprocessingDrawing" xmlns:w10="urn:schemas-microsoft-com:office:word" xmlns:w="http://schemas.openxmlformats.org/wordprocessingml/2006/main" xmlns:w14="http://schemas.microsoft.com/office/word/2010/wordml" xmlns:w15="http://schemas.microsoft.com/office/word/2012/wordml" xmlns:w16se="http://schemas.microsoft.com/office/word/2015/wordml/symex" xmlns:wpg="http://schemas.microsoft.com/office/word/2010/wordprocessingGroup" xmlns:wpi="http://schemas.microsoft.com/office/word/2010/wordprocessingInk" xmlns:wne="http://schemas.microsoft.com/office/word/2006/wordml" xmlns:wps="http://schemas.microsoft.com/office/word/2010/wordprocessingShape" mc:Ignorable="w14 w15 w16se wp14">
+<w:hdr xmlns:wpc="http://schemas.microsoft.com/office/word/2010/wordprocessingCanvas" xmlns:cx="http://schemas.microsoft.com/office/drawing/2014/chartex" xmlns:cx1="http://schemas.microsoft.com/office/drawing/2015/9/8/chartex" xmlns:cx2="http://schemas.microsoft.com/office/drawing/2015/10/21/chartex" xmlns:cx3="http://schemas.microsoft.com/office/drawing/2016/5/9/chartex" xmlns:cx4="http://schemas.microsoft.com/office/drawing/2016/5/10/chartex" xmlns:cx5="http://schemas.microsoft.com/office/drawing/2016/5/11/chartex" xmlns:cx6="http://schemas.microsoft.com/office/drawing/2016/5/12/chartex" xmlns:cx7="http://schemas.microsoft.com/office/drawing/2016/5/13/chartex" xmlns:cx8="http://schemas.microsoft.com/office/drawing/2016/5/14/chartex" xmlns:mc="http://schemas.openxmlformats.org/markup-compatibility/2006" xmlns:aink="http://schemas.microsoft.com/office/drawing/2016/ink" xmlns:am3d="http://schemas.microsoft.com/office/drawing/2017/model3d" xmlns:o="urn:schemas-microsoft-com:office:office" xmlns:oel="http://schemas.microsoft.com/office/2019/extlst" xmlns:r="http://schemas.openxmlformats.org/officeDocument/2006/relationships" xmlns:m="http://schemas.openxmlformats.org/officeDocument/2006/math" xmlns:v="urn:schemas-microsoft-com:vml" xmlns:wp14="http://schemas.microsoft.com/office/word/2010/wordprocessingDrawing" xmlns:wp="http://schemas.openxmlformats.org/drawingml/2006/wordprocessingDrawing" xmlns:w10="urn:schemas-microsoft-com:office:word" xmlns:w="http://schemas.openxmlformats.org/wordprocessingml/2006/main" xmlns:w14="http://schemas.microsoft.com/office/word/2010/wordml" xmlns:w15="http://schemas.microsoft.com/office/word/2012/wordml" xmlns:w16cex="http://schemas.microsoft.com/office/word/2018/wordml/cex" xmlns:w16cid="http://schemas.microsoft.com/office/word/2016/wordml/cid" xmlns:w16="http://schemas.microsoft.com/office/word/2018/wordml" xmlns:w16sdtdh="http://schemas.microsoft.com/office/word/2020/wordml/sdtdatahash" xmlns:w16se="http://schemas.microsoft.com/office/word/2015/wordml/symex" xmlns:wpg="http://schemas.microsoft.com/office/word/2010/wordprocessingGroup" xmlns:wpi="http://schemas.microsoft.com/office/word/2010/wordprocessingInk" xmlns:wne="http://schemas.microsoft.com/office/word/2006/wordml" xmlns:wps="http://schemas.microsoft.com/office/word/2010/wordprocessingShape" mc:Ignorable="w14 w15 w16se w16cid w16 w16cex w16sdtdh wp14">
   <w:p>
     <w:pPr>
       <w:pStyle w:val="Header"/>
@@ -10472,7 +10050,7 @@
 </file>
 
 <file path=word/numbering.xml><?xml version="1.0" encoding="utf-8"?>
-<w:numbering xmlns:wpc="http://schemas.microsoft.com/office/word/2010/wordprocessingCanvas" xmlns:cx="http://schemas.microsoft.com/office/drawing/2014/chartex" xmlns:cx1="http://schemas.microsoft.com/office/drawing/2015/9/8/chartex" xmlns:mc="http://schemas.openxmlformats.org/markup-compatibility/2006" xmlns:o="urn:schemas-microsoft-com:office:office" xmlns:r="http://schemas.openxmlformats.org/officeDocument/2006/relationships" xmlns:m="http://schemas.openxmlformats.org/officeDocument/2006/math" xmlns:v="urn:schemas-microsoft-com:vml" xmlns:wp14="http://schemas.microsoft.com/office/word/2010/wordprocessingDrawing" xmlns:wp="http://schemas.openxmlformats.org/drawingml/2006/wordprocessingDrawing" xmlns:w10="urn:schemas-microsoft-com:office:word" xmlns:w="http://schemas.openxmlformats.org/wordprocessingml/2006/main" xmlns:w14="http://schemas.microsoft.com/office/word/2010/wordml" xmlns:w15="http://schemas.microsoft.com/office/word/2012/wordml" xmlns:w16se="http://schemas.microsoft.com/office/word/2015/wordml/symex" xmlns:wpg="http://schemas.microsoft.com/office/word/2010/wordprocessingGroup" xmlns:wpi="http://schemas.microsoft.com/office/word/2010/wordprocessingInk" xmlns:wne="http://schemas.microsoft.com/office/word/2006/wordml" xmlns:wps="http://schemas.microsoft.com/office/word/2010/wordprocessingShape" mc:Ignorable="w14 w15 w16se wp14">
+<w:numbering xmlns:wpc="http://schemas.microsoft.com/office/word/2010/wordprocessingCanvas" xmlns:cx="http://schemas.microsoft.com/office/drawing/2014/chartex" xmlns:cx1="http://schemas.microsoft.com/office/drawing/2015/9/8/chartex" xmlns:cx2="http://schemas.microsoft.com/office/drawing/2015/10/21/chartex" xmlns:cx3="http://schemas.microsoft.com/office/drawing/2016/5/9/chartex" xmlns:cx4="http://schemas.microsoft.com/office/drawing/2016/5/10/chartex" xmlns:cx5="http://schemas.microsoft.com/office/drawing/2016/5/11/chartex" xmlns:cx6="http://schemas.microsoft.com/office/drawing/2016/5/12/chartex" xmlns:cx7="http://schemas.microsoft.com/office/drawing/2016/5/13/chartex" xmlns:cx8="http://schemas.microsoft.com/office/drawing/2016/5/14/chartex" xmlns:mc="http://schemas.openxmlformats.org/markup-compatibility/2006" xmlns:aink="http://schemas.microsoft.com/office/drawing/2016/ink" xmlns:am3d="http://schemas.microsoft.com/office/drawing/2017/model3d" xmlns:o="urn:schemas-microsoft-com:office:office" xmlns:oel="http://schemas.microsoft.com/office/2019/extlst" xmlns:r="http://schemas.openxmlformats.org/officeDocument/2006/relationships" xmlns:m="http://schemas.openxmlformats.org/officeDocument/2006/math" xmlns:v="urn:schemas-microsoft-com:vml" xmlns:wp14="http://schemas.microsoft.com/office/word/2010/wordprocessingDrawing" xmlns:wp="http://schemas.openxmlformats.org/drawingml/2006/wordprocessingDrawing" xmlns:w10="urn:schemas-microsoft-com:office:word" xmlns:w="http://schemas.openxmlformats.org/wordprocessingml/2006/main" xmlns:w14="http://schemas.microsoft.com/office/word/2010/wordml" xmlns:w15="http://schemas.microsoft.com/office/word/2012/wordml" xmlns:w16cex="http://schemas.microsoft.com/office/word/2018/wordml/cex" xmlns:w16cid="http://schemas.microsoft.com/office/word/2016/wordml/cid" xmlns:w16="http://schemas.microsoft.com/office/word/2018/wordml" xmlns:w16sdtdh="http://schemas.microsoft.com/office/word/2020/wordml/sdtdatahash" xmlns:w16se="http://schemas.microsoft.com/office/word/2015/wordml/symex" xmlns:wpg="http://schemas.microsoft.com/office/word/2010/wordprocessingGroup" xmlns:wpi="http://schemas.microsoft.com/office/word/2010/wordprocessingInk" xmlns:wne="http://schemas.microsoft.com/office/word/2006/wordml" xmlns:wps="http://schemas.microsoft.com/office/word/2010/wordprocessingShape" mc:Ignorable="w14 w15 w16se w16cid w16 w16cex w16sdtdh wp14">
   <w:abstractNum w:abstractNumId="0" w15:restartNumberingAfterBreak="0">
     <w:nsid w:val="05DB408E"/>
     <w:multiLevelType w:val="hybridMultilevel"/>
@@ -11817,47 +11395,47 @@
       </w:pPr>
     </w:lvl>
   </w:abstractNum>
-  <w:num w:numId="1">
+  <w:num w:numId="1" w16cid:durableId="1815099640">
     <w:abstractNumId w:val="9"/>
   </w:num>
-  <w:num w:numId="2">
+  <w:num w:numId="2" w16cid:durableId="295720246">
     <w:abstractNumId w:val="6"/>
   </w:num>
-  <w:num w:numId="3">
+  <w:num w:numId="3" w16cid:durableId="82187244">
     <w:abstractNumId w:val="2"/>
   </w:num>
-  <w:num w:numId="4">
+  <w:num w:numId="4" w16cid:durableId="1864441591">
     <w:abstractNumId w:val="11"/>
   </w:num>
-  <w:num w:numId="5">
+  <w:num w:numId="5" w16cid:durableId="1593708086">
     <w:abstractNumId w:val="0"/>
   </w:num>
-  <w:num w:numId="6">
+  <w:num w:numId="6" w16cid:durableId="777063771">
     <w:abstractNumId w:val="1"/>
   </w:num>
-  <w:num w:numId="7">
+  <w:num w:numId="7" w16cid:durableId="495615627">
     <w:abstractNumId w:val="4"/>
   </w:num>
-  <w:num w:numId="8">
+  <w:num w:numId="8" w16cid:durableId="866796174">
     <w:abstractNumId w:val="10"/>
   </w:num>
-  <w:num w:numId="9">
+  <w:num w:numId="9" w16cid:durableId="27146859">
     <w:abstractNumId w:val="7"/>
   </w:num>
-  <w:num w:numId="10">
+  <w:num w:numId="10" w16cid:durableId="1909729316">
     <w:abstractNumId w:val="8"/>
   </w:num>
-  <w:num w:numId="11">
+  <w:num w:numId="11" w16cid:durableId="30421225">
     <w:abstractNumId w:val="3"/>
   </w:num>
-  <w:num w:numId="12">
+  <w:num w:numId="12" w16cid:durableId="231433125">
     <w:abstractNumId w:val="5"/>
   </w:num>
 </w:numbering>
 </file>
 
 <file path=word/styles.xml><?xml version="1.0" encoding="utf-8"?>
-<w:styles xmlns:mc="http://schemas.openxmlformats.org/markup-compatibility/2006" xmlns:r="http://schemas.openxmlformats.org/officeDocument/2006/relationships" xmlns:w="http://schemas.openxmlformats.org/wordprocessingml/2006/main" xmlns:w14="http://schemas.microsoft.com/office/word/2010/wordml" xmlns:w15="http://schemas.microsoft.com/office/word/2012/wordml" xmlns:w16se="http://schemas.microsoft.com/office/word/2015/wordml/symex" mc:Ignorable="w14 w15 w16se">
+<w:styles xmlns:mc="http://schemas.openxmlformats.org/markup-compatibility/2006" xmlns:r="http://schemas.openxmlformats.org/officeDocument/2006/relationships" xmlns:w="http://schemas.openxmlformats.org/wordprocessingml/2006/main" xmlns:w14="http://schemas.microsoft.com/office/word/2010/wordml" xmlns:w15="http://schemas.microsoft.com/office/word/2012/wordml" xmlns:w16cex="http://schemas.microsoft.com/office/word/2018/wordml/cex" xmlns:w16cid="http://schemas.microsoft.com/office/word/2016/wordml/cid" xmlns:w16="http://schemas.microsoft.com/office/word/2018/wordml" xmlns:w16sdtdh="http://schemas.microsoft.com/office/word/2020/wordml/sdtdatahash" xmlns:w16se="http://schemas.microsoft.com/office/word/2015/wordml/symex" mc:Ignorable="w14 w15 w16se w16cid w16 w16cex w16sdtdh">
   <w:docDefaults>
     <w:rPrDefault>
       <w:rPr>
@@ -11867,7 +11445,7 @@
     </w:rPrDefault>
     <w:pPrDefault/>
   </w:docDefaults>
-  <w:latentStyles w:defLockedState="0" w:defUIPriority="0" w:defSemiHidden="0" w:defUnhideWhenUsed="0" w:defQFormat="0" w:count="371">
+  <w:latentStyles w:defLockedState="0" w:defUIPriority="0" w:defSemiHidden="0" w:defUnhideWhenUsed="0" w:defQFormat="0" w:count="376">
     <w:lsdException w:name="Normal" w:qFormat="1"/>
     <w:lsdException w:name="heading 1" w:qFormat="1"/>
     <w:lsdException w:name="heading 2" w:semiHidden="1" w:unhideWhenUsed="1" w:qFormat="1"/>
@@ -11963,7 +11541,7 @@
     <w:lsdException w:name="HTML Code" w:semiHidden="1" w:unhideWhenUsed="1"/>
     <w:lsdException w:name="HTML Definition" w:semiHidden="1" w:unhideWhenUsed="1"/>
     <w:lsdException w:name="HTML Keyboard" w:semiHidden="1" w:unhideWhenUsed="1"/>
-    <w:lsdException w:name="HTML Preformatted" w:semiHidden="1" w:unhideWhenUsed="1"/>
+    <w:lsdException w:name="HTML Preformatted" w:semiHidden="1" w:uiPriority="99" w:unhideWhenUsed="1"/>
     <w:lsdException w:name="HTML Sample" w:semiHidden="1" w:unhideWhenUsed="1"/>
     <w:lsdException w:name="HTML Typewriter" w:semiHidden="1" w:unhideWhenUsed="1"/>
     <w:lsdException w:name="HTML Variable" w:semiHidden="1" w:unhideWhenUsed="1"/>
@@ -12232,6 +11810,11 @@
     <w:lsdException w:name="List Table 5 Dark Accent 6" w:uiPriority="50"/>
     <w:lsdException w:name="List Table 6 Colorful Accent 6" w:uiPriority="51"/>
     <w:lsdException w:name="List Table 7 Colorful Accent 6" w:uiPriority="52"/>
+    <w:lsdException w:name="Mention" w:semiHidden="1" w:uiPriority="99" w:unhideWhenUsed="1"/>
+    <w:lsdException w:name="Smart Hyperlink" w:semiHidden="1" w:uiPriority="99" w:unhideWhenUsed="1"/>
+    <w:lsdException w:name="Hashtag" w:semiHidden="1" w:uiPriority="99" w:unhideWhenUsed="1"/>
+    <w:lsdException w:name="Unresolved Mention" w:semiHidden="1" w:uiPriority="99" w:unhideWhenUsed="1"/>
+    <w:lsdException w:name="Smart Link" w:semiHidden="1" w:uiPriority="99" w:unhideWhenUsed="1"/>
   </w:latentStyles>
   <w:style w:type="paragraph" w:default="1" w:styleId="Normal">
     <w:name w:val="Normal"/>
@@ -12420,6 +12003,49 @@
     <w:rPr>
       <w:sz w:val="24"/>
       <w:szCs w:val="24"/>
+    </w:rPr>
+  </w:style>
+  <w:style w:type="paragraph" w:styleId="HTMLPreformatted">
+    <w:name w:val="HTML Preformatted"/>
+    <w:basedOn w:val="Normal"/>
+    <w:link w:val="HTMLPreformattedChar"/>
+    <w:uiPriority w:val="99"/>
+    <w:unhideWhenUsed/>
+    <w:rsid w:val="009B0162"/>
+    <w:pPr>
+      <w:tabs>
+        <w:tab w:val="left" w:pos="916"/>
+        <w:tab w:val="left" w:pos="1832"/>
+        <w:tab w:val="left" w:pos="2748"/>
+        <w:tab w:val="left" w:pos="3664"/>
+        <w:tab w:val="left" w:pos="4580"/>
+        <w:tab w:val="left" w:pos="5496"/>
+        <w:tab w:val="left" w:pos="6412"/>
+        <w:tab w:val="left" w:pos="7328"/>
+        <w:tab w:val="left" w:pos="8244"/>
+        <w:tab w:val="left" w:pos="9160"/>
+        <w:tab w:val="left" w:pos="10076"/>
+        <w:tab w:val="left" w:pos="10992"/>
+        <w:tab w:val="left" w:pos="11908"/>
+        <w:tab w:val="left" w:pos="12824"/>
+        <w:tab w:val="left" w:pos="13740"/>
+        <w:tab w:val="left" w:pos="14656"/>
+      </w:tabs>
+    </w:pPr>
+    <w:rPr>
+      <w:rFonts w:ascii="Courier New" w:hAnsi="Courier New" w:cs="Courier New"/>
+      <w:sz w:val="20"/>
+      <w:szCs w:val="20"/>
+    </w:rPr>
+  </w:style>
+  <w:style w:type="character" w:customStyle="1" w:styleId="HTMLPreformattedChar">
+    <w:name w:val="HTML Preformatted Char"/>
+    <w:basedOn w:val="DefaultParagraphFont"/>
+    <w:link w:val="HTMLPreformatted"/>
+    <w:uiPriority w:val="99"/>
+    <w:rsid w:val="009B0162"/>
+    <w:rPr>
+      <w:rFonts w:ascii="Courier New" w:hAnsi="Courier New" w:cs="Courier New"/>
     </w:rPr>
   </w:style>
 </w:styles>

</xml_diff>

<commit_message>
discussion: ridge and lasso
</commit_message>
<xml_diff>
--- a/HW 1 - Instructions.docx
+++ b/HW 1 - Instructions.docx
@@ -9890,6 +9890,36 @@
     </w:p>
     <w:p>
       <w:pPr>
+        <w:ind w:left="1080"/>
+        <w:jc w:val="both"/>
+        <w:rPr>
+          <w:rFonts w:ascii="Calibri" w:hAnsi="Calibri" w:cs="Calibri"/>
+        </w:rPr>
+      </w:pPr>
+    </w:p>
+    <w:p>
+      <w:pPr>
+        <w:ind w:left="720"/>
+        <w:jc w:val="both"/>
+        <w:rPr>
+          <w:rFonts w:ascii="Calibri" w:hAnsi="Calibri" w:cs="Calibri"/>
+        </w:rPr>
+      </w:pPr>
+    </w:p>
+    <w:p>
+      <w:pPr>
+        <w:numPr>
+          <w:ilvl w:val="0"/>
+          <w:numId w:val="10"/>
+        </w:numPr>
+        <w:jc w:val="both"/>
+        <w:rPr>
+          <w:rFonts w:ascii="Calibri" w:hAnsi="Calibri" w:cs="Calibri"/>
+        </w:rPr>
+      </w:pPr>
+    </w:p>
+    <w:p>
+      <w:pPr>
         <w:numPr>
           <w:ilvl w:val="1"/>
           <w:numId w:val="10"/>
@@ -10131,6 +10161,982 @@
           <w:rFonts w:ascii="Calibri" w:hAnsi="Calibri" w:cs="Calibri"/>
         </w:rPr>
         <w:t>Would it make sense to run Ridge or LASSO regression here? Explain briefly (~4-5 sentences) what these methods are, when they’re used, and why they would or would not be appropriate here.</w:t>
+      </w:r>
+    </w:p>
+    <w:p>
+      <w:pPr>
+        <w:numPr>
+          <w:ilvl w:val="0"/>
+          <w:numId w:val="10"/>
+        </w:numPr>
+        <w:jc w:val="both"/>
+        <w:rPr>
+          <w:rFonts w:ascii="Calibri" w:hAnsi="Calibri" w:cs="Calibri"/>
+        </w:rPr>
+      </w:pPr>
+    </w:p>
+    <w:p>
+      <w:pPr>
+        <w:ind w:left="360"/>
+        <w:jc w:val="both"/>
+        <w:rPr>
+          <w:rFonts w:ascii="Calibri" w:hAnsi="Calibri" w:cs="Calibri"/>
+          <w:iCs/>
+        </w:rPr>
+      </w:pPr>
+      <w:r>
+        <w:rPr>
+          <w:rFonts w:ascii="Calibri" w:hAnsi="Calibri" w:cs="Calibri"/>
+        </w:rPr>
+        <w:lastRenderedPageBreak/>
+        <w:t xml:space="preserve">Ridge </w:t>
+      </w:r>
+      <w:r>
+        <w:rPr>
+          <w:rFonts w:ascii="Calibri" w:hAnsi="Calibri" w:cs="Calibri"/>
+        </w:rPr>
+        <w:t>Regression is a method that offers solutions</w:t>
+      </w:r>
+      <w:r>
+        <w:rPr>
+          <w:rFonts w:ascii="Calibri" w:hAnsi="Calibri" w:cs="Calibri"/>
+        </w:rPr>
+        <w:t xml:space="preserve"> to issues </w:t>
+      </w:r>
+      <w:r>
+        <w:rPr>
+          <w:rFonts w:ascii="Calibri" w:hAnsi="Calibri" w:cs="Calibri"/>
+        </w:rPr>
+        <w:t xml:space="preserve">that can arise in OLS Regression such as: </w:t>
+      </w:r>
+      <w:r>
+        <w:rPr>
+          <w:rFonts w:ascii="Calibri" w:hAnsi="Calibri" w:cs="Calibri"/>
+        </w:rPr>
+        <w:t xml:space="preserve">allowing for </w:t>
+      </w:r>
+      <w:proofErr w:type="gramStart"/>
+      <w:r>
+        <w:rPr>
+          <w:rFonts w:ascii="Calibri" w:hAnsi="Calibri" w:cs="Calibri"/>
+        </w:rPr>
+        <w:t>a large number of</w:t>
+      </w:r>
+      <w:proofErr w:type="gramEnd"/>
+      <w:r>
+        <w:rPr>
+          <w:rFonts w:ascii="Calibri" w:hAnsi="Calibri" w:cs="Calibri"/>
+        </w:rPr>
+        <w:t xml:space="preserve"> predictors relative to the number of </w:t>
+      </w:r>
+      <w:r>
+        <w:rPr>
+          <w:rFonts w:ascii="Calibri" w:hAnsi="Calibri" w:cs="Calibri"/>
+        </w:rPr>
+        <w:t>observations, allows for multicollinearity</w:t>
+      </w:r>
+      <w:r>
+        <w:rPr>
+          <w:rFonts w:ascii="Calibri" w:hAnsi="Calibri" w:cs="Calibri"/>
+        </w:rPr>
+        <w:t>, and deals with overfitting by shrinking the coefficients of variables towards 0</w:t>
+      </w:r>
+      <w:r>
+        <w:rPr>
+          <w:rFonts w:ascii="Calibri" w:hAnsi="Calibri" w:cs="Calibri"/>
+        </w:rPr>
+        <w:t xml:space="preserve"> (which can significantly reduce their variance and the RMSE in the validation set)</w:t>
+      </w:r>
+      <w:r>
+        <w:rPr>
+          <w:rFonts w:ascii="Calibri" w:hAnsi="Calibri" w:cs="Calibri"/>
+        </w:rPr>
+        <w:t>.</w:t>
+      </w:r>
+      <w:r>
+        <w:rPr>
+          <w:rFonts w:ascii="Calibri" w:hAnsi="Calibri" w:cs="Calibri"/>
+        </w:rPr>
+        <w:t xml:space="preserve"> </w:t>
+      </w:r>
+      <w:r>
+        <w:rPr>
+          <w:rFonts w:ascii="Calibri" w:hAnsi="Calibri" w:cs="Calibri"/>
+        </w:rPr>
+        <w:t xml:space="preserve">Ridge regression </w:t>
+      </w:r>
+      <w:r>
+        <w:rPr>
+          <w:rFonts w:ascii="Calibri" w:hAnsi="Calibri" w:cs="Calibri"/>
+        </w:rPr>
+        <w:t>functions by minimizing</w:t>
+      </w:r>
+      <w:r>
+        <w:rPr>
+          <w:rFonts w:ascii="Calibri" w:hAnsi="Calibri" w:cs="Calibri"/>
+        </w:rPr>
+        <w:t xml:space="preserve"> the SSE subject to a found (</w:t>
+      </w:r>
+      <w:r>
+        <w:rPr>
+          <w:rFonts w:ascii="Calibri" w:hAnsi="Calibri" w:cs="Calibri"/>
+        </w:rPr>
+        <w:t xml:space="preserve">i.e., constraint) on the </w:t>
+      </w:r>
+      <w:r>
+        <w:rPr>
+          <w:rFonts w:ascii="Calibri" w:hAnsi="Calibri" w:cs="Calibri"/>
+        </w:rPr>
+        <w:t xml:space="preserve">on the quantity called </w:t>
+      </w:r>
+      <m:oMath>
+        <m:r>
+          <w:rPr>
+            <w:rFonts w:ascii="Cambria Math" w:hAnsi="Cambria Math" w:cs="Calibri"/>
+          </w:rPr>
+          <m:t>L</m:t>
+        </m:r>
+        <m:r>
+          <w:rPr>
+            <w:rFonts w:ascii="Cambria Math" w:hAnsi="Cambria Math" w:cs="Calibri"/>
+            <w:vertAlign w:val="subscript"/>
+          </w:rPr>
+          <m:t>2</m:t>
+        </m:r>
+        <m:r>
+          <w:rPr>
+            <w:rFonts w:ascii="Cambria Math" w:hAnsi="Cambria Math" w:cs="Calibri"/>
+          </w:rPr>
+          <m:t> norm</m:t>
+        </m:r>
+      </m:oMath>
+      <w:r>
+        <w:rPr>
+          <w:rFonts w:ascii="Calibri" w:hAnsi="Calibri" w:cs="Calibri"/>
+          <w:iCs/>
+        </w:rPr>
+        <w:t xml:space="preserve"> (the square root of the sum of the squared </w:t>
+      </w:r>
+      <m:oMath>
+        <m:r>
+          <w:rPr>
+            <w:rFonts w:ascii="Cambria Math" w:hAnsi="Cambria Math" w:cs="Calibri"/>
+            <w:lang w:val="el-GR"/>
+          </w:rPr>
+          <m:t>β</m:t>
+        </m:r>
+      </m:oMath>
+      <w:r>
+        <w:rPr>
+          <w:rFonts w:ascii="Calibri" w:hAnsi="Calibri" w:cs="Calibri"/>
+          <w:iCs/>
+        </w:rPr>
+        <w:t xml:space="preserve"> </w:t>
+      </w:r>
+      <w:r>
+        <w:rPr>
+          <w:rFonts w:ascii="Calibri" w:hAnsi="Calibri" w:cs="Calibri"/>
+          <w:iCs/>
+        </w:rPr>
+        <w:t>coefficients) where</w:t>
+      </w:r>
+      <w:r>
+        <w:rPr>
+          <w:rFonts w:ascii="Calibri" w:hAnsi="Calibri" w:cs="Calibri"/>
+          <w:iCs/>
+        </w:rPr>
+        <w:t xml:space="preserve"> in </w:t>
+      </w:r>
+      <w:r>
+        <w:rPr>
+          <w:rFonts w:ascii="Calibri" w:hAnsi="Calibri" w:cs="Calibri"/>
+          <w:iCs/>
+        </w:rPr>
+        <w:t>OLS we</w:t>
+      </w:r>
+      <w:r>
+        <w:rPr>
+          <w:rFonts w:ascii="Calibri" w:hAnsi="Calibri" w:cs="Calibri"/>
+          <w:iCs/>
+        </w:rPr>
+        <w:t xml:space="preserve"> minimize the</w:t>
+      </w:r>
+      <w:r>
+        <w:rPr>
+          <w:rFonts w:ascii="Calibri" w:hAnsi="Calibri" w:cs="Calibri"/>
+          <w:iCs/>
+        </w:rPr>
+        <w:t xml:space="preserve"> SSE</w:t>
+      </w:r>
+      <w:r>
+        <w:rPr>
+          <w:rFonts w:ascii="Calibri" w:hAnsi="Calibri" w:cs="Calibri"/>
+          <w:iCs/>
+        </w:rPr>
+        <w:t>.</w:t>
+      </w:r>
+    </w:p>
+    <w:p>
+      <w:pPr>
+        <w:ind w:left="360"/>
+        <w:jc w:val="both"/>
+        <w:rPr>
+          <w:rFonts w:ascii="Calibri" w:hAnsi="Calibri" w:cs="Calibri"/>
+          <w:iCs/>
+        </w:rPr>
+      </w:pPr>
+      <w:r>
+        <w:rPr>
+          <w:rFonts w:ascii="Calibri" w:hAnsi="Calibri" w:cs="Calibri"/>
+          <w:iCs/>
+        </w:rPr>
+        <w:t>Lasso Regression</w:t>
+      </w:r>
+      <w:r>
+        <w:rPr>
+          <w:rFonts w:ascii="Calibri" w:hAnsi="Calibri" w:cs="Calibri"/>
+          <w:iCs/>
+        </w:rPr>
+        <w:t xml:space="preserve"> (least absolute shrinkage &amp; selection operator)</w:t>
+      </w:r>
+      <w:r>
+        <w:rPr>
+          <w:rFonts w:ascii="Calibri" w:hAnsi="Calibri" w:cs="Calibri"/>
+          <w:iCs/>
+        </w:rPr>
+        <w:t xml:space="preserve">, </w:t>
+      </w:r>
+      <w:r>
+        <w:rPr>
+          <w:rFonts w:ascii="Calibri" w:hAnsi="Calibri" w:cs="Calibri"/>
+          <w:iCs/>
+        </w:rPr>
+        <w:t xml:space="preserve">is </w:t>
+      </w:r>
+      <w:r>
+        <w:rPr>
+          <w:rFonts w:ascii="Calibri" w:hAnsi="Calibri" w:cs="Calibri"/>
+          <w:iCs/>
+        </w:rPr>
+        <w:t>like</w:t>
+      </w:r>
+      <w:r>
+        <w:rPr>
+          <w:rFonts w:ascii="Calibri" w:hAnsi="Calibri" w:cs="Calibri"/>
+          <w:iCs/>
+        </w:rPr>
+        <w:t xml:space="preserve"> ridge regression except that it will set the values of some </w:t>
+      </w:r>
+      <w:r>
+        <w:rPr>
+          <w:rFonts w:ascii="Calibri" w:hAnsi="Calibri" w:cs="Calibri"/>
+          <w:iCs/>
+        </w:rPr>
+        <w:t>coefficients</w:t>
+      </w:r>
+      <w:r>
+        <w:rPr>
+          <w:rFonts w:ascii="Calibri" w:hAnsi="Calibri" w:cs="Calibri"/>
+          <w:iCs/>
+        </w:rPr>
+        <w:t xml:space="preserve"> to exactly 0 for different values of </w:t>
+      </w:r>
+      <w:r>
+        <w:rPr>
+          <w:rFonts w:ascii="Calibri" w:hAnsi="Calibri" w:cs="Calibri"/>
+          <w:iCs/>
+        </w:rPr>
+        <w:t>λ</w:t>
+      </w:r>
+      <w:r>
+        <w:rPr>
+          <w:rFonts w:ascii="Calibri" w:hAnsi="Calibri" w:cs="Calibri"/>
+          <w:iCs/>
+        </w:rPr>
+        <w:t xml:space="preserve">, minimizing </w:t>
+      </w:r>
+      <w:r>
+        <w:rPr>
+          <w:rFonts w:ascii="Calibri" w:hAnsi="Calibri" w:cs="Calibri"/>
+          <w:iCs/>
+        </w:rPr>
+        <w:t xml:space="preserve">SSE subject to a bound on the quantity called </w:t>
+      </w:r>
+      <m:oMath>
+        <m:r>
+          <w:rPr>
+            <w:rFonts w:ascii="Cambria Math" w:hAnsi="Cambria Math" w:cs="Calibri"/>
+          </w:rPr>
+          <m:t>L</m:t>
+        </m:r>
+        <m:r>
+          <w:rPr>
+            <w:rFonts w:ascii="Cambria Math" w:hAnsi="Cambria Math" w:cs="Calibri"/>
+            <w:vertAlign w:val="subscript"/>
+          </w:rPr>
+          <m:t>1</m:t>
+        </m:r>
+        <m:r>
+          <w:rPr>
+            <w:rFonts w:ascii="Cambria Math" w:hAnsi="Cambria Math" w:cs="Calibri"/>
+          </w:rPr>
+          <m:t> norm</m:t>
+        </m:r>
+      </m:oMath>
+      <w:r>
+        <w:rPr>
+          <w:rFonts w:ascii="Calibri" w:hAnsi="Calibri" w:cs="Calibri"/>
+          <w:iCs/>
+        </w:rPr>
+        <w:t xml:space="preserve"> (the sum of absolute values of the </w:t>
+      </w:r>
+      <m:oMath>
+        <m:r>
+          <w:rPr>
+            <w:rFonts w:ascii="Cambria Math" w:hAnsi="Cambria Math" w:cs="Calibri"/>
+            <w:lang w:val="el-GR"/>
+          </w:rPr>
+          <m:t>β</m:t>
+        </m:r>
+      </m:oMath>
+      <w:r>
+        <w:rPr>
+          <w:rFonts w:ascii="Calibri" w:hAnsi="Calibri" w:cs="Calibri"/>
+          <w:iCs/>
+        </w:rPr>
+        <w:t xml:space="preserve"> coefficients</w:t>
+      </w:r>
+      <w:r>
+        <w:rPr>
+          <w:rFonts w:ascii="Calibri" w:hAnsi="Calibri" w:cs="Calibri"/>
+          <w:iCs/>
+        </w:rPr>
+        <w:t>).</w:t>
+      </w:r>
+      <w:r>
+        <w:rPr>
+          <w:rFonts w:ascii="Calibri" w:hAnsi="Calibri" w:cs="Calibri"/>
+          <w:iCs/>
+        </w:rPr>
+        <w:t xml:space="preserve"> Both ridge and lasso regression would not be appropriate </w:t>
+      </w:r>
+      <w:r>
+        <w:rPr>
+          <w:rFonts w:ascii="Calibri" w:hAnsi="Calibri" w:cs="Calibri"/>
+          <w:iCs/>
+        </w:rPr>
+        <w:t>here</w:t>
+      </w:r>
+      <w:r>
+        <w:rPr>
+          <w:rFonts w:ascii="Calibri" w:hAnsi="Calibri" w:cs="Calibri"/>
+          <w:iCs/>
+        </w:rPr>
+        <w:t xml:space="preserve"> </w:t>
+      </w:r>
+      <w:r>
+        <w:rPr>
+          <w:rFonts w:ascii="Calibri" w:hAnsi="Calibri" w:cs="Calibri"/>
+          <w:iCs/>
+        </w:rPr>
+        <w:t xml:space="preserve">because they both </w:t>
+      </w:r>
+      <w:r>
+        <w:rPr>
+          <w:rFonts w:ascii="Calibri" w:hAnsi="Calibri" w:cs="Calibri"/>
+        </w:rPr>
+        <w:t>d</w:t>
+      </w:r>
+      <w:r>
+        <w:rPr>
+          <w:rFonts w:ascii="Calibri" w:hAnsi="Calibri" w:cs="Calibri"/>
+        </w:rPr>
+        <w:t>rop the assumption of no multicollinearity</w:t>
+      </w:r>
+      <w:r>
+        <w:rPr>
+          <w:rFonts w:ascii="Calibri" w:hAnsi="Calibri" w:cs="Calibri"/>
+        </w:rPr>
+        <w:t>.</w:t>
+      </w:r>
+      <w:r>
+        <w:rPr>
+          <w:rFonts w:ascii="Calibri" w:hAnsi="Calibri" w:cs="Calibri"/>
+        </w:rPr>
+        <w:t xml:space="preserve"> </w:t>
+      </w:r>
+      <w:r>
+        <w:rPr>
+          <w:rFonts w:ascii="Calibri" w:hAnsi="Calibri" w:cs="Calibri"/>
+        </w:rPr>
+        <w:t>W</w:t>
+      </w:r>
+      <w:r>
+        <w:rPr>
+          <w:rFonts w:ascii="Calibri" w:hAnsi="Calibri" w:cs="Calibri"/>
+        </w:rPr>
+        <w:t xml:space="preserve">hen that assumption is </w:t>
+      </w:r>
+      <w:r>
+        <w:rPr>
+          <w:rFonts w:ascii="Calibri" w:hAnsi="Calibri" w:cs="Calibri"/>
+        </w:rPr>
+        <w:t>violated,</w:t>
+      </w:r>
+      <w:r>
+        <w:rPr>
+          <w:rFonts w:ascii="Calibri" w:hAnsi="Calibri" w:cs="Calibri"/>
+        </w:rPr>
+        <w:t xml:space="preserve"> we can get incorrect estimates of </w:t>
+      </w:r>
+      <w:r>
+        <w:rPr>
+          <w:rFonts w:ascii="Calibri" w:hAnsi="Calibri" w:cs="Calibri"/>
+        </w:rPr>
+        <w:t>β</w:t>
+      </w:r>
+      <w:proofErr w:type="spellStart"/>
+      <w:r>
+        <w:rPr>
+          <w:rFonts w:ascii="Calibri" w:hAnsi="Calibri" w:cs="Calibri"/>
+          <w:i/>
+          <w:sz w:val="14"/>
+          <w:szCs w:val="14"/>
+        </w:rPr>
+        <w:t>i</w:t>
+      </w:r>
+      <w:proofErr w:type="spellEnd"/>
+      <w:r>
+        <w:rPr>
+          <w:rFonts w:ascii="Calibri" w:hAnsi="Calibri" w:cs="Calibri"/>
+          <w:i/>
+          <w:sz w:val="14"/>
+          <w:szCs w:val="14"/>
+        </w:rPr>
+        <w:t xml:space="preserve">  </w:t>
+      </w:r>
+      <w:r>
+        <w:rPr>
+          <w:rFonts w:ascii="Calibri" w:hAnsi="Calibri" w:cs="Calibri"/>
+          <w:i/>
+          <w:sz w:val="14"/>
+          <w:szCs w:val="14"/>
+        </w:rPr>
+        <w:t xml:space="preserve"> </w:t>
+      </w:r>
+      <w:r>
+        <w:rPr>
+          <w:rFonts w:ascii="Calibri" w:hAnsi="Calibri" w:cs="Calibri"/>
+        </w:rPr>
+        <w:t>as well as incorrect estimates of p-values of significance.</w:t>
+      </w:r>
+    </w:p>
+    <w:p>
+      <w:pPr>
+        <w:ind w:left="360"/>
+        <w:jc w:val="both"/>
+        <w:rPr>
+          <w:rFonts w:ascii="Calibri" w:hAnsi="Calibri" w:cs="Calibri"/>
+          <w:iCs/>
+        </w:rPr>
+      </w:pPr>
+    </w:p>
+    <w:p>
+      <w:pPr>
+        <w:ind w:left="360"/>
+        <w:jc w:val="both"/>
+        <w:rPr>
+          <w:rFonts w:ascii="Calibri" w:hAnsi="Calibri" w:cs="Calibri"/>
+          <w:iCs/>
+        </w:rPr>
+      </w:pPr>
+    </w:p>
+    <w:p>
+      <w:pPr>
+        <w:ind w:left="360"/>
+        <w:jc w:val="both"/>
+        <w:rPr>
+          <w:rFonts w:ascii="Calibri" w:hAnsi="Calibri" w:cs="Calibri"/>
+          <w:iCs/>
+        </w:rPr>
+      </w:pPr>
+      <w:proofErr w:type="spellStart"/>
+      <w:r>
+        <w:rPr>
+          <w:rFonts w:ascii="Calibri" w:hAnsi="Calibri" w:cs="Calibri"/>
+          <w:iCs/>
+        </w:rPr>
+        <w:t>B</w:t>
+      </w:r>
+      <w:r>
+        <w:rPr>
+          <w:rFonts w:ascii="Calibri" w:hAnsi="Calibri" w:cs="Calibri"/>
+          <w:iCs/>
+        </w:rPr>
+        <w:t>eacue</w:t>
+      </w:r>
+      <w:proofErr w:type="spellEnd"/>
+      <w:r>
+        <w:rPr>
+          <w:rFonts w:ascii="Calibri" w:hAnsi="Calibri" w:cs="Calibri"/>
+          <w:iCs/>
+        </w:rPr>
+        <w:t xml:space="preserve"> here we </w:t>
+      </w:r>
+      <w:r>
+        <w:rPr>
+          <w:rFonts w:ascii="Calibri" w:hAnsi="Calibri" w:cs="Calibri"/>
+          <w:iCs/>
+        </w:rPr>
+        <w:t>are increasing</w:t>
+      </w:r>
+      <w:r>
+        <w:rPr>
+          <w:rFonts w:ascii="Calibri" w:hAnsi="Calibri" w:cs="Calibri"/>
+          <w:iCs/>
+        </w:rPr>
+        <w:t xml:space="preserve"> bias by </w:t>
+      </w:r>
+      <w:r>
+        <w:rPr>
+          <w:rFonts w:ascii="Calibri" w:hAnsi="Calibri" w:cs="Calibri"/>
+          <w:iCs/>
+        </w:rPr>
+        <w:t>decreasing</w:t>
+      </w:r>
+      <w:r>
+        <w:rPr>
+          <w:rFonts w:ascii="Calibri" w:hAnsi="Calibri" w:cs="Calibri"/>
+          <w:iCs/>
+        </w:rPr>
+        <w:t xml:space="preserve"> variance </w:t>
+      </w:r>
+      <w:r>
+        <w:rPr>
+          <w:rFonts w:ascii="Calibri" w:hAnsi="Calibri" w:cs="Calibri"/>
+          <w:iCs/>
+        </w:rPr>
+        <w:t xml:space="preserve">and that there is no </w:t>
+      </w:r>
+    </w:p>
+    <w:p>
+      <w:pPr>
+        <w:ind w:left="360"/>
+        <w:jc w:val="both"/>
+        <w:rPr>
+          <w:rFonts w:ascii="Calibri" w:hAnsi="Calibri" w:cs="Calibri"/>
+          <w:iCs/>
+        </w:rPr>
+      </w:pPr>
+    </w:p>
+    <w:p>
+      <w:pPr>
+        <w:ind w:left="360"/>
+        <w:jc w:val="both"/>
+        <w:rPr>
+          <w:rFonts w:ascii="Calibri" w:hAnsi="Calibri" w:cs="Calibri"/>
+          <w:iCs/>
+        </w:rPr>
+      </w:pPr>
+      <w:r>
+        <w:rPr>
+          <w:rFonts w:ascii="Calibri" w:hAnsi="Calibri" w:cs="Calibri"/>
+          <w:iCs/>
+        </w:rPr>
+        <w:t xml:space="preserve">Are </w:t>
+      </w:r>
+      <w:proofErr w:type="spellStart"/>
+      <w:r>
+        <w:rPr>
+          <w:rFonts w:ascii="Calibri" w:hAnsi="Calibri" w:cs="Calibri"/>
+          <w:iCs/>
+        </w:rPr>
+        <w:t>helpul</w:t>
+      </w:r>
+      <w:proofErr w:type="spellEnd"/>
+      <w:r>
+        <w:rPr>
+          <w:rFonts w:ascii="Calibri" w:hAnsi="Calibri" w:cs="Calibri"/>
+          <w:iCs/>
+        </w:rPr>
+        <w:t xml:space="preserve"> in </w:t>
+      </w:r>
+    </w:p>
+    <w:p>
+      <w:pPr>
+        <w:ind w:left="360"/>
+        <w:jc w:val="both"/>
+        <w:rPr>
+          <w:rFonts w:ascii="Calibri" w:hAnsi="Calibri" w:cs="Calibri"/>
+          <w:iCs/>
+        </w:rPr>
+      </w:pPr>
+    </w:p>
+    <w:p>
+      <w:pPr>
+        <w:ind w:left="360"/>
+        <w:jc w:val="both"/>
+        <w:rPr>
+          <w:rFonts w:ascii="Calibri" w:hAnsi="Calibri" w:cs="Calibri"/>
+          <w:iCs/>
+        </w:rPr>
+      </w:pPr>
+      <w:r>
+        <w:rPr>
+          <w:rFonts w:ascii="Calibri" w:hAnsi="Calibri" w:cs="Calibri"/>
+          <w:iCs/>
+        </w:rPr>
+        <w:t xml:space="preserve">performs better at </w:t>
+      </w:r>
+      <w:r>
+        <w:rPr>
+          <w:rFonts w:ascii="Calibri" w:hAnsi="Calibri" w:cs="Calibri"/>
+          <w:iCs/>
+        </w:rPr>
+        <w:t xml:space="preserve">prediction accuracy than </w:t>
+      </w:r>
+      <w:proofErr w:type="spellStart"/>
+      <w:r>
+        <w:rPr>
+          <w:rFonts w:ascii="Calibri" w:hAnsi="Calibri" w:cs="Calibri"/>
+          <w:iCs/>
+        </w:rPr>
+        <w:t>ols</w:t>
+      </w:r>
+      <w:proofErr w:type="spellEnd"/>
+      <w:r>
+        <w:rPr>
+          <w:rFonts w:ascii="Calibri" w:hAnsi="Calibri" w:cs="Calibri"/>
+          <w:iCs/>
+        </w:rPr>
+        <w:t xml:space="preserve">, it does poorly in offering a clear </w:t>
+      </w:r>
+      <w:proofErr w:type="gramStart"/>
+      <w:r>
+        <w:rPr>
+          <w:rFonts w:ascii="Calibri" w:hAnsi="Calibri" w:cs="Calibri"/>
+          <w:iCs/>
+        </w:rPr>
+        <w:t>interpretation</w:t>
+      </w:r>
+      <w:proofErr w:type="gramEnd"/>
+    </w:p>
+    <w:p>
+      <w:pPr>
+        <w:ind w:left="360"/>
+        <w:jc w:val="both"/>
+        <w:rPr>
+          <w:rFonts w:ascii="Calibri" w:hAnsi="Calibri" w:cs="Calibri"/>
+          <w:iCs/>
+        </w:rPr>
+      </w:pPr>
+    </w:p>
+    <w:p>
+      <w:pPr>
+        <w:ind w:left="360"/>
+        <w:jc w:val="both"/>
+        <w:rPr>
+          <w:rFonts w:ascii="Calibri" w:hAnsi="Calibri" w:cs="Calibri"/>
+          <w:iCs/>
+        </w:rPr>
+      </w:pPr>
+      <w:r>
+        <w:rPr>
+          <w:rFonts w:ascii="Calibri" w:hAnsi="Calibri" w:cs="Calibri"/>
+          <w:iCs/>
+        </w:rPr>
+        <w:t xml:space="preserve">variable selection technique. </w:t>
+      </w:r>
+    </w:p>
+    <w:p>
+      <w:pPr>
+        <w:ind w:left="360"/>
+        <w:jc w:val="both"/>
+        <w:rPr>
+          <w:rFonts w:ascii="Calibri" w:hAnsi="Calibri" w:cs="Calibri"/>
+          <w:iCs/>
+        </w:rPr>
+      </w:pPr>
+    </w:p>
+    <w:p>
+      <w:pPr>
+        <w:ind w:left="360"/>
+        <w:jc w:val="both"/>
+        <w:rPr>
+          <w:rFonts w:ascii="Calibri" w:hAnsi="Calibri" w:cs="Calibri"/>
+          <w:iCs/>
+        </w:rPr>
+      </w:pPr>
+      <w:r>
+        <w:rPr>
+          <w:rFonts w:ascii="Calibri" w:hAnsi="Calibri" w:cs="Calibri"/>
+          <w:iCs/>
+        </w:rPr>
+        <w:t xml:space="preserve">Ridge and lasso regression draw the assumption of no </w:t>
+      </w:r>
+      <w:proofErr w:type="spellStart"/>
+      <w:proofErr w:type="gramStart"/>
+      <w:r>
+        <w:rPr>
+          <w:rFonts w:ascii="Calibri" w:hAnsi="Calibri" w:cs="Calibri"/>
+          <w:iCs/>
+        </w:rPr>
+        <w:t>multicollineatiry</w:t>
+      </w:r>
+      <w:proofErr w:type="spellEnd"/>
+      <w:proofErr w:type="gramEnd"/>
+    </w:p>
+    <w:p>
+      <w:pPr>
+        <w:ind w:left="360"/>
+        <w:jc w:val="both"/>
+        <w:rPr>
+          <w:rFonts w:ascii="Calibri" w:hAnsi="Calibri" w:cs="Calibri"/>
+          <w:iCs/>
+        </w:rPr>
+      </w:pPr>
+    </w:p>
+    <w:p>
+      <w:pPr>
+        <w:ind w:left="360"/>
+        <w:jc w:val="both"/>
+        <w:rPr>
+          <w:rFonts w:ascii="Calibri" w:hAnsi="Calibri" w:cs="Calibri"/>
+          <w:iCs/>
+        </w:rPr>
+      </w:pPr>
+    </w:p>
+    <w:p>
+      <w:pPr>
+        <w:ind w:left="360"/>
+        <w:jc w:val="both"/>
+        <w:rPr>
+          <w:rFonts w:ascii="Calibri" w:hAnsi="Calibri" w:cs="Calibri"/>
+        </w:rPr>
+      </w:pPr>
+      <w:r>
+        <w:rPr>
+          <w:rFonts w:ascii="Calibri" w:hAnsi="Calibri" w:cs="Calibri"/>
+          <w:iCs/>
+        </w:rPr>
+        <w:t xml:space="preserve">shrinking the </w:t>
+      </w:r>
+      <w:r>
+        <w:rPr>
+          <w:rFonts w:ascii="Calibri" w:hAnsi="Calibri" w:cs="Calibri"/>
+          <w:iCs/>
+        </w:rPr>
+        <w:t xml:space="preserve">coefficients </w:t>
+      </w:r>
+      <w:r>
+        <w:rPr>
+          <w:rFonts w:ascii="Calibri" w:hAnsi="Calibri" w:cs="Calibri"/>
+          <w:iCs/>
+        </w:rPr>
+        <w:t xml:space="preserve">estimates can significantly reduce the error variance </w:t>
+      </w:r>
+      <w:r>
+        <w:rPr>
+          <w:rFonts w:ascii="Calibri" w:hAnsi="Calibri" w:cs="Calibri"/>
+          <w:iCs/>
+        </w:rPr>
+        <w:t xml:space="preserve">and the RMSE in the validation set. </w:t>
+      </w:r>
+    </w:p>
+    <w:p>
+      <w:pPr>
+        <w:ind w:left="360"/>
+        <w:jc w:val="both"/>
+        <w:rPr>
+          <w:rFonts w:ascii="Calibri" w:hAnsi="Calibri" w:cs="Calibri"/>
+        </w:rPr>
+      </w:pPr>
+      <w:r>
+        <w:rPr>
+          <w:rFonts w:ascii="Calibri" w:hAnsi="Calibri" w:cs="Calibri"/>
+        </w:rPr>
+        <w:t xml:space="preserve"> </w:t>
+      </w:r>
+    </w:p>
+    <w:p>
+      <w:pPr>
+        <w:ind w:left="360"/>
+        <w:jc w:val="both"/>
+        <w:rPr>
+          <w:rFonts w:ascii="Calibri" w:hAnsi="Calibri" w:cs="Calibri"/>
+        </w:rPr>
+      </w:pPr>
+      <w:r>
+        <w:rPr>
+          <w:rFonts w:ascii="Calibri" w:hAnsi="Calibri" w:cs="Calibri"/>
+        </w:rPr>
+        <w:t>Dr</w:t>
+      </w:r>
+      <w:r>
+        <w:rPr>
+          <w:rFonts w:ascii="Calibri" w:hAnsi="Calibri" w:cs="Calibri"/>
+        </w:rPr>
+        <w:t>ops</w:t>
+      </w:r>
+      <w:r>
+        <w:rPr>
+          <w:rFonts w:ascii="Calibri" w:hAnsi="Calibri" w:cs="Calibri"/>
+        </w:rPr>
+        <w:t xml:space="preserve"> the assumption of no </w:t>
+      </w:r>
+      <w:r>
+        <w:rPr>
+          <w:rFonts w:ascii="Calibri" w:hAnsi="Calibri" w:cs="Calibri"/>
+        </w:rPr>
+        <w:t>multicollinearity</w:t>
+      </w:r>
+      <w:r>
+        <w:rPr>
+          <w:rFonts w:ascii="Calibri" w:hAnsi="Calibri" w:cs="Calibri"/>
+        </w:rPr>
+        <w:t xml:space="preserve"> </w:t>
+      </w:r>
+      <w:r>
+        <w:rPr>
+          <w:rFonts w:ascii="Calibri" w:hAnsi="Calibri" w:cs="Calibri"/>
+        </w:rPr>
+        <w:t xml:space="preserve">and when that assumption is violated </w:t>
+      </w:r>
+      <w:r>
+        <w:rPr>
+          <w:rFonts w:ascii="Calibri" w:hAnsi="Calibri" w:cs="Calibri"/>
+        </w:rPr>
+        <w:t>when violated</w:t>
+      </w:r>
+      <w:r>
+        <w:rPr>
+          <w:rFonts w:ascii="Calibri" w:hAnsi="Calibri" w:cs="Calibri"/>
+        </w:rPr>
+        <w:t xml:space="preserve"> we can get incorrect estimates of </w:t>
+      </w:r>
+      <w:r>
+        <w:rPr>
+          <w:rFonts w:ascii="Calibri" w:hAnsi="Calibri" w:cs="Calibri"/>
+        </w:rPr>
+        <w:t>β</w:t>
+      </w:r>
+      <w:proofErr w:type="spellStart"/>
+      <w:proofErr w:type="gramStart"/>
+      <w:r>
+        <w:rPr>
+          <w:rFonts w:ascii="Calibri" w:hAnsi="Calibri" w:cs="Calibri"/>
+          <w:i/>
+          <w:sz w:val="14"/>
+          <w:szCs w:val="14"/>
+        </w:rPr>
+        <w:t>i</w:t>
+      </w:r>
+      <w:proofErr w:type="spellEnd"/>
+      <w:r>
+        <w:rPr>
+          <w:rFonts w:ascii="Calibri" w:hAnsi="Calibri" w:cs="Calibri"/>
+          <w:i/>
+          <w:sz w:val="14"/>
+          <w:szCs w:val="14"/>
+        </w:rPr>
+        <w:t xml:space="preserve">  </w:t>
+      </w:r>
+      <w:r>
+        <w:rPr>
+          <w:rFonts w:ascii="Calibri" w:hAnsi="Calibri" w:cs="Calibri"/>
+        </w:rPr>
+        <w:t>a</w:t>
+      </w:r>
+      <w:r>
+        <w:rPr>
+          <w:rFonts w:ascii="Calibri" w:hAnsi="Calibri" w:cs="Calibri"/>
+        </w:rPr>
+        <w:t>s</w:t>
+      </w:r>
+      <w:proofErr w:type="gramEnd"/>
+      <w:r>
+        <w:rPr>
+          <w:rFonts w:ascii="Calibri" w:hAnsi="Calibri" w:cs="Calibri"/>
+        </w:rPr>
+        <w:t xml:space="preserve"> well as incorrect estimates of p-values</w:t>
+      </w:r>
+      <w:r>
+        <w:rPr>
+          <w:rFonts w:ascii="Calibri" w:hAnsi="Calibri" w:cs="Calibri"/>
+        </w:rPr>
+        <w:t xml:space="preserve"> of significance</w:t>
+      </w:r>
+      <w:r>
+        <w:rPr>
+          <w:rFonts w:ascii="Calibri" w:hAnsi="Calibri" w:cs="Calibri"/>
+        </w:rPr>
+        <w:t>.</w:t>
+      </w:r>
+    </w:p>
+    <w:p>
+      <w:pPr>
+        <w:ind w:left="1440"/>
+        <w:jc w:val="both"/>
+        <w:rPr>
+          <w:rFonts w:ascii="Calibri" w:hAnsi="Calibri" w:cs="Calibri"/>
+        </w:rPr>
+      </w:pPr>
+    </w:p>
+    <w:p>
+      <w:pPr>
+        <w:ind w:left="1440"/>
+        <w:jc w:val="both"/>
+        <w:rPr>
+          <w:rFonts w:ascii="Calibri" w:hAnsi="Calibri" w:cs="Calibri"/>
+        </w:rPr>
+      </w:pPr>
+      <w:r>
+        <w:rPr>
+          <w:rFonts w:ascii="Calibri" w:hAnsi="Calibri" w:cs="Calibri"/>
+        </w:rPr>
+        <w:t xml:space="preserve">when we run </w:t>
+      </w:r>
+      <w:proofErr w:type="gramStart"/>
+      <w:r>
+        <w:rPr>
+          <w:rFonts w:ascii="Calibri" w:hAnsi="Calibri" w:cs="Calibri"/>
+        </w:rPr>
+        <w:t>a</w:t>
+      </w:r>
+      <w:proofErr w:type="gramEnd"/>
+      <w:r>
+        <w:rPr>
+          <w:rFonts w:ascii="Calibri" w:hAnsi="Calibri" w:cs="Calibri"/>
+        </w:rPr>
+        <w:t xml:space="preserve"> OLS </w:t>
+      </w:r>
+      <w:proofErr w:type="spellStart"/>
+      <w:r>
+        <w:rPr>
+          <w:rFonts w:ascii="Calibri" w:hAnsi="Calibri" w:cs="Calibri"/>
+        </w:rPr>
+        <w:t>mpodel</w:t>
+      </w:r>
+      <w:proofErr w:type="spellEnd"/>
+      <w:r>
+        <w:rPr>
+          <w:rFonts w:ascii="Calibri" w:hAnsi="Calibri" w:cs="Calibri"/>
+        </w:rPr>
+        <w:t xml:space="preserve"> the </w:t>
+      </w:r>
+      <w:proofErr w:type="spellStart"/>
+      <w:r>
+        <w:rPr>
+          <w:rFonts w:ascii="Calibri" w:hAnsi="Calibri" w:cs="Calibri"/>
+        </w:rPr>
+        <w:t>suumption</w:t>
+      </w:r>
+      <w:proofErr w:type="spellEnd"/>
+      <w:r>
+        <w:rPr>
+          <w:rFonts w:ascii="Calibri" w:hAnsi="Calibri" w:cs="Calibri"/>
+        </w:rPr>
+        <w:t xml:space="preserve"> of no multicollinearity still holds and</w:t>
       </w:r>
     </w:p>
     <w:sectPr>
@@ -12014,7 +13020,6 @@
   <w:style w:type="character" w:default="1" w:styleId="DefaultParagraphFont">
     <w:name w:val="Default Paragraph Font"/>
     <w:uiPriority w:val="1"/>
-    <w:semiHidden/>
     <w:unhideWhenUsed/>
   </w:style>
   <w:style w:type="table" w:default="1" w:styleId="TableNormal">

</xml_diff>